<commit_message>
Applied Feature Selection and Optimized Fundamental Data LSTM & GRU Models
* Applied Feature Engineering to generate correlation matrix and drop the non-correlated features.
* Trained the model on the new dataset.
* There were originally two main datasets one from 2003 and another from 2004. The bigger dataset was chosen for further optimization.
* Trained Stacked LSTM Model on Fundamental (Multivariate Data) and performed hyperparameter tuning.
* Trained Stacked GRU Model on Fundamental (Multivariate Data) and performed hyperparameter tuning.
* Was able to get Test Set RMSE and Predicted Set RMSE below 20.
* LSTM model outperformed the GRU model
* The univariate models still outperformed the multivariate ones.

* The results documentation has been updated with the latest results.
</commit_message>
<xml_diff>
--- a/model training results/Results of Different Deep Learning Model Architectures.docx
+++ b/model training results/Results of Different Deep Learning Model Architectures.docx
@@ -70,12 +70,12 @@
     <w:tbl>
       <w:tblPr>
         <w:tblStyle w:val="TableGrid"/>
-        <w:tblW w:w="11700" w:type="dxa"/>
-        <w:tblInd w:w="-995" w:type="dxa"/>
+        <w:tblW w:w="11970" w:type="dxa"/>
+        <w:tblInd w:w="-1265" w:type="dxa"/>
         <w:tblLook w:val="04A0" w:firstRow="1" w:lastRow="0" w:firstColumn="1" w:lastColumn="0" w:noHBand="0" w:noVBand="1"/>
       </w:tblPr>
       <w:tblGrid>
-        <w:gridCol w:w="2238"/>
+        <w:gridCol w:w="2508"/>
         <w:gridCol w:w="1165"/>
         <w:gridCol w:w="989"/>
         <w:gridCol w:w="1167"/>
@@ -86,7 +86,7 @@
       <w:tr>
         <w:tc>
           <w:tcPr>
-            <w:tcW w:w="2238" w:type="dxa"/>
+            <w:tcW w:w="2508" w:type="dxa"/>
           </w:tcPr>
           <w:p>
             <w:pPr>
@@ -384,7 +384,7 @@
         </w:trPr>
         <w:tc>
           <w:tcPr>
-            <w:tcW w:w="2238" w:type="dxa"/>
+            <w:tcW w:w="2508" w:type="dxa"/>
           </w:tcPr>
           <w:p>
             <w:pPr>
@@ -402,6 +402,14 @@
               </w:rPr>
               <w:t>LSTM</w:t>
             </w:r>
+            <w:r>
+              <w:rPr>
+                <w:rFonts w:ascii="Times New Roman" w:hAnsi="Times New Roman" w:cs="Times New Roman"/>
+                <w:sz w:val="24"/>
+                <w:szCs w:val="24"/>
+              </w:rPr>
+              <w:t xml:space="preserve"> (Univariate)</w:t>
+            </w:r>
           </w:p>
         </w:tc>
         <w:tc>
@@ -460,6 +468,14 @@
                 <w:szCs w:val="24"/>
               </w:rPr>
             </w:pPr>
+            <w:r>
+              <w:rPr>
+                <w:rFonts w:ascii="Times New Roman" w:hAnsi="Times New Roman" w:cs="Times New Roman"/>
+                <w:sz w:val="24"/>
+                <w:szCs w:val="24"/>
+              </w:rPr>
+              <w:t>12.56</w:t>
+            </w:r>
           </w:p>
         </w:tc>
         <w:tc>
@@ -474,6 +490,14 @@
                 <w:szCs w:val="24"/>
               </w:rPr>
             </w:pPr>
+            <w:r>
+              <w:rPr>
+                <w:rFonts w:ascii="Times New Roman" w:hAnsi="Times New Roman" w:cs="Times New Roman"/>
+                <w:sz w:val="24"/>
+                <w:szCs w:val="24"/>
+              </w:rPr>
+              <w:t>5.08</w:t>
+            </w:r>
           </w:p>
         </w:tc>
         <w:tc>
@@ -488,6 +512,14 @@
                 <w:szCs w:val="24"/>
               </w:rPr>
             </w:pPr>
+            <w:r>
+              <w:rPr>
+                <w:rFonts w:ascii="Times New Roman" w:hAnsi="Times New Roman" w:cs="Times New Roman"/>
+                <w:sz w:val="24"/>
+                <w:szCs w:val="24"/>
+              </w:rPr>
+              <w:t>18.59</w:t>
+            </w:r>
           </w:p>
         </w:tc>
         <w:tc>
@@ -502,6 +534,14 @@
                 <w:szCs w:val="24"/>
               </w:rPr>
             </w:pPr>
+            <w:r>
+              <w:rPr>
+                <w:rFonts w:ascii="Times New Roman" w:hAnsi="Times New Roman" w:cs="Times New Roman"/>
+                <w:sz w:val="24"/>
+                <w:szCs w:val="24"/>
+              </w:rPr>
+              <w:t>12.5</w:t>
+            </w:r>
           </w:p>
         </w:tc>
       </w:tr>
@@ -511,7 +551,7 @@
         </w:trPr>
         <w:tc>
           <w:tcPr>
-            <w:tcW w:w="2238" w:type="dxa"/>
+            <w:tcW w:w="2508" w:type="dxa"/>
           </w:tcPr>
           <w:p>
             <w:pPr>
@@ -529,6 +569,14 @@
               </w:rPr>
               <w:t>GRU</w:t>
             </w:r>
+            <w:r>
+              <w:rPr>
+                <w:rFonts w:ascii="Times New Roman" w:hAnsi="Times New Roman" w:cs="Times New Roman"/>
+                <w:sz w:val="24"/>
+                <w:szCs w:val="24"/>
+              </w:rPr>
+              <w:t xml:space="preserve"> (Univariate)</w:t>
+            </w:r>
           </w:p>
         </w:tc>
         <w:tc>
@@ -660,6 +708,332 @@
                 <w:szCs w:val="24"/>
               </w:rPr>
               <w:t>2.453</w:t>
+            </w:r>
+          </w:p>
+        </w:tc>
+      </w:tr>
+      <w:tr>
+        <w:trPr>
+          <w:trHeight w:val="620"/>
+        </w:trPr>
+        <w:tc>
+          <w:tcPr>
+            <w:tcW w:w="2508" w:type="dxa"/>
+          </w:tcPr>
+          <w:p>
+            <w:pPr>
+              <w:rPr>
+                <w:rFonts w:ascii="Times New Roman" w:hAnsi="Times New Roman" w:cs="Times New Roman"/>
+                <w:sz w:val="24"/>
+                <w:szCs w:val="24"/>
+              </w:rPr>
+            </w:pPr>
+            <w:r>
+              <w:rPr>
+                <w:rFonts w:ascii="Times New Roman" w:hAnsi="Times New Roman" w:cs="Times New Roman"/>
+                <w:sz w:val="24"/>
+                <w:szCs w:val="24"/>
+              </w:rPr>
+              <w:t>LSTM (Multivariate)</w:t>
+            </w:r>
+          </w:p>
+        </w:tc>
+        <w:tc>
+          <w:tcPr>
+            <w:tcW w:w="1165" w:type="dxa"/>
+          </w:tcPr>
+          <w:p>
+            <w:pPr>
+              <w:rPr>
+                <w:rFonts w:ascii="Times New Roman" w:hAnsi="Times New Roman" w:cs="Times New Roman"/>
+                <w:sz w:val="24"/>
+                <w:szCs w:val="24"/>
+              </w:rPr>
+            </w:pPr>
+            <w:r>
+              <w:rPr>
+                <w:rFonts w:ascii="Times New Roman" w:hAnsi="Times New Roman" w:cs="Times New Roman"/>
+                <w:sz w:val="24"/>
+                <w:szCs w:val="24"/>
+              </w:rPr>
+              <w:t>7-1.5-1.5</w:t>
+            </w:r>
+          </w:p>
+        </w:tc>
+        <w:tc>
+          <w:tcPr>
+            <w:tcW w:w="989" w:type="dxa"/>
+          </w:tcPr>
+          <w:p>
+            <w:pPr>
+              <w:rPr>
+                <w:rFonts w:ascii="Times New Roman" w:hAnsi="Times New Roman" w:cs="Times New Roman"/>
+                <w:sz w:val="24"/>
+                <w:szCs w:val="24"/>
+              </w:rPr>
+            </w:pPr>
+            <w:r>
+              <w:rPr>
+                <w:rFonts w:ascii="Times New Roman" w:hAnsi="Times New Roman" w:cs="Times New Roman"/>
+                <w:sz w:val="24"/>
+                <w:szCs w:val="24"/>
+              </w:rPr>
+              <w:t>2</w:t>
+            </w:r>
+            <w:r>
+              <w:rPr>
+                <w:rFonts w:ascii="Times New Roman" w:hAnsi="Times New Roman" w:cs="Times New Roman"/>
+                <w:sz w:val="24"/>
+                <w:szCs w:val="24"/>
+              </w:rPr>
+              <w:t>00</w:t>
+            </w:r>
+          </w:p>
+        </w:tc>
+        <w:tc>
+          <w:tcPr>
+            <w:tcW w:w="1167" w:type="dxa"/>
+          </w:tcPr>
+          <w:p>
+            <w:pPr>
+              <w:rPr>
+                <w:rFonts w:ascii="Times New Roman" w:hAnsi="Times New Roman" w:cs="Times New Roman"/>
+                <w:sz w:val="24"/>
+                <w:szCs w:val="24"/>
+              </w:rPr>
+            </w:pPr>
+            <w:r>
+              <w:rPr>
+                <w:rFonts w:ascii="Times New Roman" w:hAnsi="Times New Roman" w:cs="Times New Roman"/>
+                <w:sz w:val="24"/>
+                <w:szCs w:val="24"/>
+              </w:rPr>
+              <w:t>21.57</w:t>
+            </w:r>
+          </w:p>
+        </w:tc>
+        <w:tc>
+          <w:tcPr>
+            <w:tcW w:w="1170" w:type="dxa"/>
+          </w:tcPr>
+          <w:p>
+            <w:pPr>
+              <w:rPr>
+                <w:rFonts w:ascii="Times New Roman" w:hAnsi="Times New Roman" w:cs="Times New Roman"/>
+                <w:sz w:val="24"/>
+                <w:szCs w:val="24"/>
+              </w:rPr>
+            </w:pPr>
+            <w:r>
+              <w:rPr>
+                <w:rFonts w:ascii="Times New Roman" w:hAnsi="Times New Roman" w:cs="Times New Roman"/>
+                <w:sz w:val="24"/>
+                <w:szCs w:val="24"/>
+              </w:rPr>
+              <w:t>12.38</w:t>
+            </w:r>
+          </w:p>
+        </w:tc>
+        <w:tc>
+          <w:tcPr>
+            <w:tcW w:w="2271" w:type="dxa"/>
+          </w:tcPr>
+          <w:p>
+            <w:pPr>
+              <w:rPr>
+                <w:rFonts w:ascii="Times New Roman" w:hAnsi="Times New Roman" w:cs="Times New Roman"/>
+                <w:sz w:val="24"/>
+                <w:szCs w:val="24"/>
+              </w:rPr>
+            </w:pPr>
+            <w:r>
+              <w:rPr>
+                <w:rFonts w:ascii="Times New Roman" w:hAnsi="Times New Roman" w:cs="Times New Roman"/>
+                <w:sz w:val="24"/>
+                <w:szCs w:val="24"/>
+              </w:rPr>
+              <w:t>21.57</w:t>
+            </w:r>
+          </w:p>
+        </w:tc>
+        <w:tc>
+          <w:tcPr>
+            <w:tcW w:w="2700" w:type="dxa"/>
+          </w:tcPr>
+          <w:p>
+            <w:pPr>
+              <w:rPr>
+                <w:rFonts w:ascii="Times New Roman" w:hAnsi="Times New Roman" w:cs="Times New Roman"/>
+                <w:sz w:val="24"/>
+                <w:szCs w:val="24"/>
+              </w:rPr>
+            </w:pPr>
+            <w:r>
+              <w:rPr>
+                <w:rFonts w:ascii="Times New Roman" w:hAnsi="Times New Roman" w:cs="Times New Roman"/>
+                <w:sz w:val="24"/>
+                <w:szCs w:val="24"/>
+              </w:rPr>
+              <w:t>12.38</w:t>
+            </w:r>
+          </w:p>
+        </w:tc>
+      </w:tr>
+      <w:tr>
+        <w:trPr>
+          <w:trHeight w:val="620"/>
+        </w:trPr>
+        <w:tc>
+          <w:tcPr>
+            <w:tcW w:w="2508" w:type="dxa"/>
+          </w:tcPr>
+          <w:p>
+            <w:pPr>
+              <w:rPr>
+                <w:rFonts w:ascii="Times New Roman" w:hAnsi="Times New Roman" w:cs="Times New Roman"/>
+                <w:sz w:val="24"/>
+                <w:szCs w:val="24"/>
+              </w:rPr>
+            </w:pPr>
+            <w:r>
+              <w:rPr>
+                <w:rFonts w:ascii="Times New Roman" w:hAnsi="Times New Roman" w:cs="Times New Roman"/>
+                <w:sz w:val="24"/>
+                <w:szCs w:val="24"/>
+              </w:rPr>
+              <w:t>GRU (Multivariate)</w:t>
+            </w:r>
+          </w:p>
+        </w:tc>
+        <w:tc>
+          <w:tcPr>
+            <w:tcW w:w="1165" w:type="dxa"/>
+          </w:tcPr>
+          <w:p>
+            <w:pPr>
+              <w:rPr>
+                <w:rFonts w:ascii="Times New Roman" w:hAnsi="Times New Roman" w:cs="Times New Roman"/>
+                <w:sz w:val="24"/>
+                <w:szCs w:val="24"/>
+              </w:rPr>
+            </w:pPr>
+            <w:r>
+              <w:rPr>
+                <w:rFonts w:ascii="Times New Roman" w:hAnsi="Times New Roman" w:cs="Times New Roman"/>
+                <w:sz w:val="24"/>
+                <w:szCs w:val="24"/>
+              </w:rPr>
+              <w:t>7-1.5-1.5</w:t>
+            </w:r>
+          </w:p>
+        </w:tc>
+        <w:tc>
+          <w:tcPr>
+            <w:tcW w:w="989" w:type="dxa"/>
+          </w:tcPr>
+          <w:p>
+            <w:pPr>
+              <w:rPr>
+                <w:rFonts w:ascii="Times New Roman" w:hAnsi="Times New Roman" w:cs="Times New Roman"/>
+                <w:sz w:val="24"/>
+                <w:szCs w:val="24"/>
+              </w:rPr>
+            </w:pPr>
+            <w:r>
+              <w:rPr>
+                <w:rFonts w:ascii="Times New Roman" w:hAnsi="Times New Roman" w:cs="Times New Roman"/>
+                <w:sz w:val="24"/>
+                <w:szCs w:val="24"/>
+              </w:rPr>
+              <w:t>200</w:t>
+            </w:r>
+          </w:p>
+        </w:tc>
+        <w:tc>
+          <w:tcPr>
+            <w:tcW w:w="1167" w:type="dxa"/>
+          </w:tcPr>
+          <w:p>
+            <w:pPr>
+              <w:rPr>
+                <w:rFonts w:ascii="Times New Roman" w:hAnsi="Times New Roman" w:cs="Times New Roman"/>
+                <w:sz w:val="24"/>
+                <w:szCs w:val="24"/>
+              </w:rPr>
+            </w:pPr>
+            <w:r>
+              <w:rPr>
+                <w:rFonts w:ascii="Times New Roman" w:hAnsi="Times New Roman" w:cs="Times New Roman"/>
+                <w:sz w:val="24"/>
+                <w:szCs w:val="24"/>
+              </w:rPr>
+              <w:t>33.53</w:t>
+            </w:r>
+          </w:p>
+        </w:tc>
+        <w:tc>
+          <w:tcPr>
+            <w:tcW w:w="1170" w:type="dxa"/>
+          </w:tcPr>
+          <w:p>
+            <w:pPr>
+              <w:rPr>
+                <w:rFonts w:ascii="Times New Roman" w:hAnsi="Times New Roman" w:cs="Times New Roman"/>
+                <w:sz w:val="24"/>
+                <w:szCs w:val="24"/>
+              </w:rPr>
+            </w:pPr>
+            <w:r>
+              <w:rPr>
+                <w:rFonts w:ascii="Times New Roman" w:hAnsi="Times New Roman" w:cs="Times New Roman"/>
+                <w:sz w:val="24"/>
+                <w:szCs w:val="24"/>
+              </w:rPr>
+              <w:t>19.76</w:t>
+            </w:r>
+          </w:p>
+        </w:tc>
+        <w:tc>
+          <w:tcPr>
+            <w:tcW w:w="2271" w:type="dxa"/>
+          </w:tcPr>
+          <w:p>
+            <w:pPr>
+              <w:rPr>
+                <w:rFonts w:ascii="Times New Roman" w:hAnsi="Times New Roman" w:cs="Times New Roman"/>
+                <w:sz w:val="24"/>
+                <w:szCs w:val="24"/>
+              </w:rPr>
+            </w:pPr>
+            <w:r>
+              <w:rPr>
+                <w:rFonts w:ascii="Times New Roman" w:hAnsi="Times New Roman" w:cs="Times New Roman"/>
+                <w:sz w:val="24"/>
+                <w:szCs w:val="24"/>
+              </w:rPr>
+              <w:t>33.53</w:t>
+            </w:r>
+          </w:p>
+        </w:tc>
+        <w:tc>
+          <w:tcPr>
+            <w:tcW w:w="2700" w:type="dxa"/>
+          </w:tcPr>
+          <w:p>
+            <w:pPr>
+              <w:rPr>
+                <w:rFonts w:ascii="Times New Roman" w:hAnsi="Times New Roman" w:cs="Times New Roman"/>
+                <w:sz w:val="24"/>
+                <w:szCs w:val="24"/>
+              </w:rPr>
+            </w:pPr>
+            <w:r>
+              <w:rPr>
+                <w:rFonts w:ascii="Times New Roman" w:hAnsi="Times New Roman" w:cs="Times New Roman"/>
+                <w:sz w:val="24"/>
+                <w:szCs w:val="24"/>
+              </w:rPr>
+              <w:t>19.76</w:t>
             </w:r>
           </w:p>
         </w:tc>
@@ -670,17 +1044,16 @@
         </w:trPr>
         <w:tc>
           <w:tcPr>
-            <w:tcW w:w="2238" w:type="dxa"/>
-          </w:tcPr>
-          <w:p>
-            <w:pPr>
-              <w:rPr>
-                <w:rFonts w:ascii="Times New Roman" w:hAnsi="Times New Roman" w:cs="Times New Roman"/>
-                <w:sz w:val="24"/>
-                <w:szCs w:val="24"/>
-              </w:rPr>
-            </w:pPr>
-            <w:proofErr w:type="spellStart"/>
+            <w:tcW w:w="2508" w:type="dxa"/>
+          </w:tcPr>
+          <w:p>
+            <w:pPr>
+              <w:rPr>
+                <w:rFonts w:ascii="Times New Roman" w:hAnsi="Times New Roman" w:cs="Times New Roman"/>
+                <w:sz w:val="24"/>
+                <w:szCs w:val="24"/>
+              </w:rPr>
+            </w:pPr>
             <w:r>
               <w:rPr>
                 <w:rFonts w:ascii="Times New Roman" w:hAnsi="Times New Roman" w:cs="Times New Roman"/>
@@ -689,7 +1062,6 @@
               </w:rPr>
               <w:t>XGBoost</w:t>
             </w:r>
-            <w:proofErr w:type="spellEnd"/>
           </w:p>
         </w:tc>
         <w:tc>
@@ -783,7 +1155,7 @@
         </w:trPr>
         <w:tc>
           <w:tcPr>
-            <w:tcW w:w="2238" w:type="dxa"/>
+            <w:tcW w:w="2508" w:type="dxa"/>
           </w:tcPr>
           <w:p>
             <w:pPr>
@@ -894,7 +1266,7 @@
         </w:trPr>
         <w:tc>
           <w:tcPr>
-            <w:tcW w:w="2238" w:type="dxa"/>
+            <w:tcW w:w="2508" w:type="dxa"/>
           </w:tcPr>
           <w:p>
             <w:pPr>
@@ -1109,7 +1481,6 @@
           <w:sz w:val="36"/>
           <w:szCs w:val="36"/>
         </w:rPr>
-        <w:lastRenderedPageBreak/>
         <w:t xml:space="preserve"> </w:t>
       </w:r>
       <w:r>
@@ -4032,6 +4403,3041 @@
         </w:rPr>
         <w:t>Tampa Model                                             Figure 2: St. Pete / Clearwater Model</w:t>
       </w:r>
+    </w:p>
+    <w:p>
+      <w:pPr>
+        <w:rPr>
+          <w:rFonts w:ascii="Times New Roman" w:hAnsi="Times New Roman" w:cs="Times New Roman"/>
+          <w:i/>
+          <w:iCs/>
+          <w:sz w:val="24"/>
+          <w:szCs w:val="24"/>
+        </w:rPr>
+      </w:pPr>
+      <w:r>
+        <w:rPr>
+          <w:rFonts w:ascii="Times New Roman" w:hAnsi="Times New Roman" w:cs="Times New Roman"/>
+          <w:b/>
+          <w:bCs/>
+          <w:sz w:val="36"/>
+          <w:szCs w:val="36"/>
+        </w:rPr>
+        <w:lastRenderedPageBreak/>
+        <w:t xml:space="preserve">LSTM-Based Neural Network Optimization (Multivariate Time-Series Data) </w:t>
+      </w:r>
+    </w:p>
+    <w:p>
+      <w:pPr>
+        <w:rPr>
+          <w:rFonts w:ascii="Times New Roman" w:hAnsi="Times New Roman" w:cs="Times New Roman"/>
+          <w:b/>
+          <w:bCs/>
+          <w:sz w:val="36"/>
+          <w:szCs w:val="36"/>
+        </w:rPr>
+      </w:pPr>
+    </w:p>
+    <w:p>
+      <w:pPr>
+        <w:rPr>
+          <w:rFonts w:ascii="Times New Roman" w:hAnsi="Times New Roman" w:cs="Times New Roman"/>
+          <w:b/>
+          <w:bCs/>
+          <w:i/>
+          <w:iCs/>
+          <w:sz w:val="24"/>
+          <w:szCs w:val="24"/>
+        </w:rPr>
+      </w:pPr>
+      <w:r>
+        <w:rPr>
+          <w:rFonts w:ascii="Times New Roman" w:hAnsi="Times New Roman" w:cs="Times New Roman"/>
+          <w:b/>
+          <w:bCs/>
+          <w:i/>
+          <w:iCs/>
+          <w:sz w:val="24"/>
+          <w:szCs w:val="24"/>
+        </w:rPr>
+        <w:t xml:space="preserve">Table 4: </w:t>
+      </w:r>
+      <w:r>
+        <w:rPr>
+          <w:rFonts w:ascii="Times New Roman" w:hAnsi="Times New Roman" w:cs="Times New Roman"/>
+          <w:i/>
+          <w:iCs/>
+          <w:sz w:val="24"/>
+          <w:szCs w:val="24"/>
+        </w:rPr>
+        <w:t xml:space="preserve">Hyperparameter Tuning for </w:t>
+      </w:r>
+      <w:r>
+        <w:rPr>
+          <w:rFonts w:ascii="Times New Roman" w:hAnsi="Times New Roman" w:cs="Times New Roman"/>
+          <w:i/>
+          <w:iCs/>
+          <w:sz w:val="24"/>
+          <w:szCs w:val="24"/>
+        </w:rPr>
+        <w:t>Fundamental Data</w:t>
+      </w:r>
+      <w:r>
+        <w:rPr>
+          <w:rFonts w:ascii="Times New Roman" w:hAnsi="Times New Roman" w:cs="Times New Roman"/>
+          <w:i/>
+          <w:iCs/>
+          <w:sz w:val="24"/>
+          <w:szCs w:val="24"/>
+        </w:rPr>
+        <w:t xml:space="preserve"> </w:t>
+      </w:r>
+      <w:r>
+        <w:rPr>
+          <w:rFonts w:ascii="Times New Roman" w:hAnsi="Times New Roman" w:cs="Times New Roman"/>
+          <w:i/>
+          <w:iCs/>
+          <w:sz w:val="24"/>
+          <w:szCs w:val="24"/>
+        </w:rPr>
+        <w:t xml:space="preserve">LSTM </w:t>
+      </w:r>
+      <w:r>
+        <w:rPr>
+          <w:rFonts w:ascii="Times New Roman" w:hAnsi="Times New Roman" w:cs="Times New Roman"/>
+          <w:i/>
+          <w:iCs/>
+          <w:sz w:val="24"/>
+          <w:szCs w:val="24"/>
+        </w:rPr>
+        <w:t>Model</w:t>
+      </w:r>
+      <w:r>
+        <w:rPr>
+          <w:rFonts w:ascii="Times New Roman" w:hAnsi="Times New Roman" w:cs="Times New Roman"/>
+          <w:i/>
+          <w:iCs/>
+          <w:sz w:val="24"/>
+          <w:szCs w:val="24"/>
+        </w:rPr>
+        <w:t xml:space="preserve"> </w:t>
+      </w:r>
+    </w:p>
+    <w:tbl>
+      <w:tblPr>
+        <w:tblStyle w:val="TableGrid"/>
+        <w:tblW w:w="11790" w:type="dxa"/>
+        <w:tblInd w:w="-1175" w:type="dxa"/>
+        <w:tblLayout w:type="fixed"/>
+        <w:tblLook w:val="04A0" w:firstRow="1" w:lastRow="0" w:firstColumn="1" w:lastColumn="0" w:noHBand="0" w:noVBand="1"/>
+      </w:tblPr>
+      <w:tblGrid>
+        <w:gridCol w:w="720"/>
+        <w:gridCol w:w="1260"/>
+        <w:gridCol w:w="990"/>
+        <w:gridCol w:w="1170"/>
+        <w:gridCol w:w="990"/>
+        <w:gridCol w:w="900"/>
+        <w:gridCol w:w="1260"/>
+        <w:gridCol w:w="1080"/>
+        <w:gridCol w:w="1080"/>
+        <w:gridCol w:w="1080"/>
+        <w:gridCol w:w="1260"/>
+      </w:tblGrid>
+      <w:tr>
+        <w:tc>
+          <w:tcPr>
+            <w:tcW w:w="720" w:type="dxa"/>
+          </w:tcPr>
+          <w:p>
+            <w:pPr>
+              <w:rPr>
+                <w:rFonts w:ascii="Times New Roman" w:hAnsi="Times New Roman" w:cs="Times New Roman"/>
+                <w:sz w:val="24"/>
+                <w:szCs w:val="24"/>
+              </w:rPr>
+            </w:pPr>
+            <w:r>
+              <w:rPr>
+                <w:rFonts w:ascii="Times New Roman" w:hAnsi="Times New Roman" w:cs="Times New Roman"/>
+                <w:sz w:val="24"/>
+                <w:szCs w:val="24"/>
+              </w:rPr>
+              <w:t>Trial</w:t>
+            </w:r>
+          </w:p>
+        </w:tc>
+        <w:tc>
+          <w:tcPr>
+            <w:tcW w:w="1260" w:type="dxa"/>
+          </w:tcPr>
+          <w:p>
+            <w:pPr>
+              <w:rPr>
+                <w:rFonts w:ascii="Times New Roman" w:hAnsi="Times New Roman" w:cs="Times New Roman"/>
+                <w:sz w:val="24"/>
+                <w:szCs w:val="24"/>
+              </w:rPr>
+            </w:pPr>
+            <w:r>
+              <w:rPr>
+                <w:rFonts w:ascii="Times New Roman" w:hAnsi="Times New Roman" w:cs="Times New Roman"/>
+                <w:sz w:val="24"/>
+                <w:szCs w:val="24"/>
+              </w:rPr>
+              <w:t>Batch Size</w:t>
+            </w:r>
+          </w:p>
+        </w:tc>
+        <w:tc>
+          <w:tcPr>
+            <w:tcW w:w="990" w:type="dxa"/>
+          </w:tcPr>
+          <w:p>
+            <w:pPr>
+              <w:rPr>
+                <w:rFonts w:ascii="Times New Roman" w:hAnsi="Times New Roman" w:cs="Times New Roman"/>
+                <w:sz w:val="24"/>
+                <w:szCs w:val="24"/>
+              </w:rPr>
+            </w:pPr>
+            <w:r>
+              <w:rPr>
+                <w:rFonts w:ascii="Times New Roman" w:hAnsi="Times New Roman" w:cs="Times New Roman"/>
+                <w:sz w:val="24"/>
+                <w:szCs w:val="24"/>
+              </w:rPr>
+              <w:t>Epochs</w:t>
+            </w:r>
+          </w:p>
+        </w:tc>
+        <w:tc>
+          <w:tcPr>
+            <w:tcW w:w="1170" w:type="dxa"/>
+          </w:tcPr>
+          <w:p>
+            <w:pPr>
+              <w:rPr>
+                <w:rFonts w:ascii="Times New Roman" w:hAnsi="Times New Roman" w:cs="Times New Roman"/>
+                <w:sz w:val="24"/>
+                <w:szCs w:val="24"/>
+              </w:rPr>
+            </w:pPr>
+            <w:r>
+              <w:rPr>
+                <w:rFonts w:ascii="Times New Roman" w:hAnsi="Times New Roman" w:cs="Times New Roman"/>
+                <w:sz w:val="24"/>
+                <w:szCs w:val="24"/>
+              </w:rPr>
+              <w:t>Learning Rate</w:t>
+            </w:r>
+          </w:p>
+        </w:tc>
+        <w:tc>
+          <w:tcPr>
+            <w:tcW w:w="990" w:type="dxa"/>
+          </w:tcPr>
+          <w:p>
+            <w:pPr>
+              <w:rPr>
+                <w:rFonts w:ascii="Times New Roman" w:hAnsi="Times New Roman" w:cs="Times New Roman"/>
+                <w:sz w:val="24"/>
+                <w:szCs w:val="24"/>
+              </w:rPr>
+            </w:pPr>
+            <w:r>
+              <w:rPr>
+                <w:rFonts w:ascii="Times New Roman" w:hAnsi="Times New Roman" w:cs="Times New Roman"/>
+                <w:sz w:val="24"/>
+                <w:szCs w:val="24"/>
+              </w:rPr>
+              <w:t>Layers(Stacked)</w:t>
+            </w:r>
+          </w:p>
+        </w:tc>
+        <w:tc>
+          <w:tcPr>
+            <w:tcW w:w="900" w:type="dxa"/>
+          </w:tcPr>
+          <w:p>
+            <w:pPr>
+              <w:rPr>
+                <w:rFonts w:ascii="Times New Roman" w:hAnsi="Times New Roman" w:cs="Times New Roman"/>
+                <w:sz w:val="24"/>
+                <w:szCs w:val="24"/>
+              </w:rPr>
+            </w:pPr>
+            <w:r>
+              <w:rPr>
+                <w:rFonts w:ascii="Times New Roman" w:hAnsi="Times New Roman" w:cs="Times New Roman"/>
+                <w:sz w:val="24"/>
+                <w:szCs w:val="24"/>
+              </w:rPr>
+              <w:t>Unit Layers</w:t>
+            </w:r>
+          </w:p>
+        </w:tc>
+        <w:tc>
+          <w:tcPr>
+            <w:tcW w:w="1260" w:type="dxa"/>
+          </w:tcPr>
+          <w:p>
+            <w:pPr>
+              <w:rPr>
+                <w:rFonts w:ascii="Times New Roman" w:hAnsi="Times New Roman" w:cs="Times New Roman"/>
+                <w:sz w:val="24"/>
+                <w:szCs w:val="24"/>
+              </w:rPr>
+            </w:pPr>
+            <w:r>
+              <w:rPr>
+                <w:rFonts w:ascii="Times New Roman" w:hAnsi="Times New Roman" w:cs="Times New Roman"/>
+                <w:sz w:val="24"/>
+                <w:szCs w:val="24"/>
+              </w:rPr>
+              <w:t>Optimizer</w:t>
+            </w:r>
+          </w:p>
+        </w:tc>
+        <w:tc>
+          <w:tcPr>
+            <w:tcW w:w="1080" w:type="dxa"/>
+          </w:tcPr>
+          <w:p>
+            <w:pPr>
+              <w:rPr>
+                <w:rFonts w:ascii="Times New Roman" w:hAnsi="Times New Roman" w:cs="Times New Roman"/>
+                <w:sz w:val="24"/>
+                <w:szCs w:val="24"/>
+              </w:rPr>
+            </w:pPr>
+            <w:r>
+              <w:rPr>
+                <w:rFonts w:ascii="Times New Roman" w:hAnsi="Times New Roman" w:cs="Times New Roman"/>
+                <w:sz w:val="24"/>
+                <w:szCs w:val="24"/>
+              </w:rPr>
+              <w:t>Dropout</w:t>
+            </w:r>
+          </w:p>
+        </w:tc>
+        <w:tc>
+          <w:tcPr>
+            <w:tcW w:w="1080" w:type="dxa"/>
+          </w:tcPr>
+          <w:p>
+            <w:pPr>
+              <w:rPr>
+                <w:rFonts w:ascii="Times New Roman" w:hAnsi="Times New Roman" w:cs="Times New Roman"/>
+                <w:sz w:val="24"/>
+                <w:szCs w:val="24"/>
+              </w:rPr>
+            </w:pPr>
+            <w:r>
+              <w:rPr>
+                <w:rFonts w:ascii="Times New Roman" w:hAnsi="Times New Roman" w:cs="Times New Roman"/>
+                <w:sz w:val="24"/>
+                <w:szCs w:val="24"/>
+              </w:rPr>
+              <w:t>Patience</w:t>
+            </w:r>
+          </w:p>
+        </w:tc>
+        <w:tc>
+          <w:tcPr>
+            <w:tcW w:w="1080" w:type="dxa"/>
+          </w:tcPr>
+          <w:p>
+            <w:pPr>
+              <w:rPr>
+                <w:rFonts w:ascii="Times New Roman" w:hAnsi="Times New Roman" w:cs="Times New Roman"/>
+                <w:sz w:val="24"/>
+                <w:szCs w:val="24"/>
+              </w:rPr>
+            </w:pPr>
+            <w:r>
+              <w:rPr>
+                <w:rFonts w:ascii="Times New Roman" w:hAnsi="Times New Roman" w:cs="Times New Roman"/>
+                <w:sz w:val="24"/>
+                <w:szCs w:val="24"/>
+              </w:rPr>
+              <w:t>TEST</w:t>
+            </w:r>
+          </w:p>
+          <w:p>
+            <w:pPr>
+              <w:rPr>
+                <w:rFonts w:ascii="Times New Roman" w:hAnsi="Times New Roman" w:cs="Times New Roman"/>
+                <w:sz w:val="24"/>
+                <w:szCs w:val="24"/>
+              </w:rPr>
+            </w:pPr>
+            <w:r>
+              <w:rPr>
+                <w:rFonts w:ascii="Times New Roman" w:hAnsi="Times New Roman" w:cs="Times New Roman"/>
+                <w:sz w:val="24"/>
+                <w:szCs w:val="24"/>
+              </w:rPr>
+              <w:t>RMSE</w:t>
+            </w:r>
+          </w:p>
+        </w:tc>
+        <w:tc>
+          <w:tcPr>
+            <w:tcW w:w="1260" w:type="dxa"/>
+          </w:tcPr>
+          <w:p>
+            <w:pPr>
+              <w:rPr>
+                <w:rFonts w:ascii="Times New Roman" w:hAnsi="Times New Roman" w:cs="Times New Roman"/>
+                <w:sz w:val="24"/>
+                <w:szCs w:val="24"/>
+              </w:rPr>
+            </w:pPr>
+            <w:r>
+              <w:rPr>
+                <w:rFonts w:ascii="Times New Roman" w:hAnsi="Times New Roman" w:cs="Times New Roman"/>
+                <w:sz w:val="24"/>
+                <w:szCs w:val="24"/>
+              </w:rPr>
+              <w:t>PREDICT</w:t>
+            </w:r>
+          </w:p>
+          <w:p>
+            <w:pPr>
+              <w:rPr>
+                <w:rFonts w:ascii="Times New Roman" w:hAnsi="Times New Roman" w:cs="Times New Roman"/>
+                <w:sz w:val="24"/>
+                <w:szCs w:val="24"/>
+              </w:rPr>
+            </w:pPr>
+            <w:r>
+              <w:rPr>
+                <w:rFonts w:ascii="Times New Roman" w:hAnsi="Times New Roman" w:cs="Times New Roman"/>
+                <w:sz w:val="24"/>
+                <w:szCs w:val="24"/>
+              </w:rPr>
+              <w:t>RMSE</w:t>
+            </w:r>
+          </w:p>
+        </w:tc>
+      </w:tr>
+      <w:tr>
+        <w:tc>
+          <w:tcPr>
+            <w:tcW w:w="720" w:type="dxa"/>
+          </w:tcPr>
+          <w:p>
+            <w:pPr>
+              <w:rPr>
+                <w:rFonts w:ascii="Times New Roman" w:hAnsi="Times New Roman" w:cs="Times New Roman"/>
+                <w:sz w:val="24"/>
+                <w:szCs w:val="24"/>
+              </w:rPr>
+            </w:pPr>
+            <w:r>
+              <w:rPr>
+                <w:rFonts w:ascii="Times New Roman" w:hAnsi="Times New Roman" w:cs="Times New Roman"/>
+                <w:sz w:val="24"/>
+                <w:szCs w:val="24"/>
+              </w:rPr>
+              <w:t>1</w:t>
+            </w:r>
+          </w:p>
+        </w:tc>
+        <w:tc>
+          <w:tcPr>
+            <w:tcW w:w="1260" w:type="dxa"/>
+          </w:tcPr>
+          <w:p>
+            <w:pPr>
+              <w:rPr>
+                <w:rFonts w:ascii="Times New Roman" w:hAnsi="Times New Roman" w:cs="Times New Roman"/>
+                <w:sz w:val="24"/>
+                <w:szCs w:val="24"/>
+              </w:rPr>
+            </w:pPr>
+            <w:r>
+              <w:rPr>
+                <w:rFonts w:ascii="Times New Roman" w:hAnsi="Times New Roman" w:cs="Times New Roman"/>
+                <w:sz w:val="24"/>
+                <w:szCs w:val="24"/>
+              </w:rPr>
+              <w:t>64</w:t>
+            </w:r>
+            <w:r>
+              <w:rPr>
+                <w:rFonts w:ascii="Times New Roman" w:hAnsi="Times New Roman" w:cs="Times New Roman"/>
+                <w:sz w:val="24"/>
+                <w:szCs w:val="24"/>
+              </w:rPr>
+              <w:t xml:space="preserve">   </w:t>
+            </w:r>
+          </w:p>
+        </w:tc>
+        <w:tc>
+          <w:tcPr>
+            <w:tcW w:w="990" w:type="dxa"/>
+          </w:tcPr>
+          <w:p>
+            <w:pPr>
+              <w:rPr>
+                <w:rFonts w:ascii="Times New Roman" w:hAnsi="Times New Roman" w:cs="Times New Roman"/>
+                <w:sz w:val="24"/>
+                <w:szCs w:val="24"/>
+              </w:rPr>
+            </w:pPr>
+            <w:r>
+              <w:rPr>
+                <w:rFonts w:ascii="Times New Roman" w:hAnsi="Times New Roman" w:cs="Times New Roman"/>
+                <w:sz w:val="24"/>
+                <w:szCs w:val="24"/>
+              </w:rPr>
+              <w:t>500</w:t>
+            </w:r>
+          </w:p>
+        </w:tc>
+        <w:tc>
+          <w:tcPr>
+            <w:tcW w:w="1170" w:type="dxa"/>
+          </w:tcPr>
+          <w:p>
+            <w:pPr>
+              <w:rPr>
+                <w:rFonts w:ascii="Times New Roman" w:hAnsi="Times New Roman" w:cs="Times New Roman"/>
+                <w:sz w:val="24"/>
+                <w:szCs w:val="24"/>
+              </w:rPr>
+            </w:pPr>
+            <w:r>
+              <w:rPr>
+                <w:rFonts w:ascii="Times New Roman" w:hAnsi="Times New Roman" w:cs="Times New Roman"/>
+                <w:sz w:val="24"/>
+                <w:szCs w:val="24"/>
+              </w:rPr>
+              <w:t>0.01</w:t>
+            </w:r>
+          </w:p>
+        </w:tc>
+        <w:tc>
+          <w:tcPr>
+            <w:tcW w:w="990" w:type="dxa"/>
+          </w:tcPr>
+          <w:p>
+            <w:pPr>
+              <w:rPr>
+                <w:rFonts w:ascii="Times New Roman" w:hAnsi="Times New Roman" w:cs="Times New Roman"/>
+                <w:sz w:val="24"/>
+                <w:szCs w:val="24"/>
+              </w:rPr>
+            </w:pPr>
+            <w:r>
+              <w:rPr>
+                <w:rFonts w:ascii="Times New Roman" w:hAnsi="Times New Roman" w:cs="Times New Roman"/>
+                <w:sz w:val="24"/>
+                <w:szCs w:val="24"/>
+              </w:rPr>
+              <w:t>4</w:t>
+            </w:r>
+            <w:r>
+              <w:rPr>
+                <w:rFonts w:ascii="Times New Roman" w:hAnsi="Times New Roman" w:cs="Times New Roman"/>
+                <w:sz w:val="24"/>
+                <w:szCs w:val="24"/>
+              </w:rPr>
+              <w:t xml:space="preserve"> + 5 Dense</w:t>
+            </w:r>
+          </w:p>
+        </w:tc>
+        <w:tc>
+          <w:tcPr>
+            <w:tcW w:w="900" w:type="dxa"/>
+          </w:tcPr>
+          <w:p>
+            <w:pPr>
+              <w:rPr>
+                <w:rFonts w:ascii="Times New Roman" w:hAnsi="Times New Roman" w:cs="Times New Roman"/>
+                <w:sz w:val="24"/>
+                <w:szCs w:val="24"/>
+              </w:rPr>
+            </w:pPr>
+            <w:r>
+              <w:rPr>
+                <w:rFonts w:ascii="Times New Roman" w:hAnsi="Times New Roman" w:cs="Times New Roman"/>
+                <w:sz w:val="24"/>
+                <w:szCs w:val="24"/>
+              </w:rPr>
+              <w:t>20</w:t>
+            </w:r>
+            <w:r>
+              <w:rPr>
+                <w:rFonts w:ascii="Times New Roman" w:hAnsi="Times New Roman" w:cs="Times New Roman"/>
+                <w:sz w:val="24"/>
+                <w:szCs w:val="24"/>
+              </w:rPr>
+              <w:t>0</w:t>
+            </w:r>
+          </w:p>
+        </w:tc>
+        <w:tc>
+          <w:tcPr>
+            <w:tcW w:w="1260" w:type="dxa"/>
+          </w:tcPr>
+          <w:p>
+            <w:pPr>
+              <w:rPr>
+                <w:rFonts w:ascii="Times New Roman" w:hAnsi="Times New Roman" w:cs="Times New Roman"/>
+                <w:sz w:val="24"/>
+                <w:szCs w:val="24"/>
+              </w:rPr>
+            </w:pPr>
+            <w:r>
+              <w:rPr>
+                <w:rFonts w:ascii="Times New Roman" w:hAnsi="Times New Roman" w:cs="Times New Roman"/>
+                <w:sz w:val="24"/>
+                <w:szCs w:val="24"/>
+              </w:rPr>
+              <w:t>SGD</w:t>
+            </w:r>
+          </w:p>
+        </w:tc>
+        <w:tc>
+          <w:tcPr>
+            <w:tcW w:w="1080" w:type="dxa"/>
+          </w:tcPr>
+          <w:p>
+            <w:pPr>
+              <w:rPr>
+                <w:rFonts w:ascii="Times New Roman" w:hAnsi="Times New Roman" w:cs="Times New Roman"/>
+                <w:sz w:val="24"/>
+                <w:szCs w:val="24"/>
+              </w:rPr>
+            </w:pPr>
+            <w:r>
+              <w:rPr>
+                <w:rFonts w:ascii="Times New Roman" w:hAnsi="Times New Roman" w:cs="Times New Roman"/>
+                <w:sz w:val="24"/>
+                <w:szCs w:val="24"/>
+              </w:rPr>
+              <w:t>0.5</w:t>
+            </w:r>
+          </w:p>
+        </w:tc>
+        <w:tc>
+          <w:tcPr>
+            <w:tcW w:w="1080" w:type="dxa"/>
+          </w:tcPr>
+          <w:p>
+            <w:pPr>
+              <w:rPr>
+                <w:rFonts w:ascii="Times New Roman" w:hAnsi="Times New Roman" w:cs="Times New Roman"/>
+                <w:sz w:val="24"/>
+                <w:szCs w:val="24"/>
+              </w:rPr>
+            </w:pPr>
+            <w:r>
+              <w:rPr>
+                <w:rFonts w:ascii="Times New Roman" w:hAnsi="Times New Roman" w:cs="Times New Roman"/>
+                <w:sz w:val="24"/>
+                <w:szCs w:val="24"/>
+              </w:rPr>
+              <w:t>50</w:t>
+            </w:r>
+          </w:p>
+        </w:tc>
+        <w:tc>
+          <w:tcPr>
+            <w:tcW w:w="1080" w:type="dxa"/>
+          </w:tcPr>
+          <w:p>
+            <w:pPr>
+              <w:rPr>
+                <w:rFonts w:ascii="Times New Roman" w:hAnsi="Times New Roman" w:cs="Times New Roman"/>
+                <w:sz w:val="24"/>
+                <w:szCs w:val="24"/>
+              </w:rPr>
+            </w:pPr>
+            <w:r>
+              <w:rPr>
+                <w:rFonts w:ascii="Times New Roman" w:hAnsi="Times New Roman" w:cs="Times New Roman"/>
+                <w:sz w:val="24"/>
+                <w:szCs w:val="24"/>
+              </w:rPr>
+              <w:t>21.565</w:t>
+            </w:r>
+          </w:p>
+        </w:tc>
+        <w:tc>
+          <w:tcPr>
+            <w:tcW w:w="1260" w:type="dxa"/>
+          </w:tcPr>
+          <w:p>
+            <w:pPr>
+              <w:rPr>
+                <w:rFonts w:ascii="Times New Roman" w:hAnsi="Times New Roman" w:cs="Times New Roman"/>
+                <w:sz w:val="24"/>
+                <w:szCs w:val="24"/>
+              </w:rPr>
+            </w:pPr>
+            <w:r>
+              <w:rPr>
+                <w:rFonts w:ascii="Times New Roman" w:hAnsi="Times New Roman" w:cs="Times New Roman"/>
+                <w:sz w:val="24"/>
+                <w:szCs w:val="24"/>
+              </w:rPr>
+              <w:t>12.38</w:t>
+            </w:r>
+          </w:p>
+        </w:tc>
+      </w:tr>
+      <w:tr>
+        <w:tc>
+          <w:tcPr>
+            <w:tcW w:w="720" w:type="dxa"/>
+          </w:tcPr>
+          <w:p>
+            <w:pPr>
+              <w:rPr>
+                <w:rFonts w:ascii="Times New Roman" w:hAnsi="Times New Roman" w:cs="Times New Roman"/>
+                <w:sz w:val="24"/>
+                <w:szCs w:val="24"/>
+              </w:rPr>
+            </w:pPr>
+            <w:r>
+              <w:rPr>
+                <w:rFonts w:ascii="Times New Roman" w:hAnsi="Times New Roman" w:cs="Times New Roman"/>
+                <w:sz w:val="24"/>
+                <w:szCs w:val="24"/>
+              </w:rPr>
+              <w:t>2</w:t>
+            </w:r>
+          </w:p>
+        </w:tc>
+        <w:tc>
+          <w:tcPr>
+            <w:tcW w:w="1260" w:type="dxa"/>
+          </w:tcPr>
+          <w:p>
+            <w:pPr>
+              <w:rPr>
+                <w:rFonts w:ascii="Times New Roman" w:hAnsi="Times New Roman" w:cs="Times New Roman"/>
+                <w:sz w:val="24"/>
+                <w:szCs w:val="24"/>
+              </w:rPr>
+            </w:pPr>
+            <w:r>
+              <w:rPr>
+                <w:rFonts w:ascii="Times New Roman" w:hAnsi="Times New Roman" w:cs="Times New Roman"/>
+                <w:sz w:val="24"/>
+                <w:szCs w:val="24"/>
+              </w:rPr>
+              <w:t>64</w:t>
+            </w:r>
+          </w:p>
+        </w:tc>
+        <w:tc>
+          <w:tcPr>
+            <w:tcW w:w="990" w:type="dxa"/>
+          </w:tcPr>
+          <w:p>
+            <w:pPr>
+              <w:rPr>
+                <w:rFonts w:ascii="Times New Roman" w:hAnsi="Times New Roman" w:cs="Times New Roman"/>
+                <w:sz w:val="24"/>
+                <w:szCs w:val="24"/>
+              </w:rPr>
+            </w:pPr>
+            <w:r>
+              <w:rPr>
+                <w:rFonts w:ascii="Times New Roman" w:hAnsi="Times New Roman" w:cs="Times New Roman"/>
+                <w:sz w:val="24"/>
+                <w:szCs w:val="24"/>
+              </w:rPr>
+              <w:t>5</w:t>
+            </w:r>
+            <w:r>
+              <w:rPr>
+                <w:rFonts w:ascii="Times New Roman" w:hAnsi="Times New Roman" w:cs="Times New Roman"/>
+                <w:sz w:val="24"/>
+                <w:szCs w:val="24"/>
+              </w:rPr>
+              <w:t>00</w:t>
+            </w:r>
+          </w:p>
+        </w:tc>
+        <w:tc>
+          <w:tcPr>
+            <w:tcW w:w="1170" w:type="dxa"/>
+          </w:tcPr>
+          <w:p>
+            <w:pPr>
+              <w:rPr>
+                <w:rFonts w:ascii="Times New Roman" w:hAnsi="Times New Roman" w:cs="Times New Roman"/>
+                <w:sz w:val="24"/>
+                <w:szCs w:val="24"/>
+              </w:rPr>
+            </w:pPr>
+            <w:r>
+              <w:rPr>
+                <w:rFonts w:ascii="Times New Roman" w:hAnsi="Times New Roman" w:cs="Times New Roman"/>
+                <w:sz w:val="24"/>
+                <w:szCs w:val="24"/>
+              </w:rPr>
+              <w:t>0.01</w:t>
+            </w:r>
+          </w:p>
+        </w:tc>
+        <w:tc>
+          <w:tcPr>
+            <w:tcW w:w="990" w:type="dxa"/>
+          </w:tcPr>
+          <w:p>
+            <w:pPr>
+              <w:rPr>
+                <w:rFonts w:ascii="Times New Roman" w:hAnsi="Times New Roman" w:cs="Times New Roman"/>
+                <w:sz w:val="24"/>
+                <w:szCs w:val="24"/>
+              </w:rPr>
+            </w:pPr>
+            <w:r>
+              <w:rPr>
+                <w:rFonts w:ascii="Times New Roman" w:hAnsi="Times New Roman" w:cs="Times New Roman"/>
+                <w:sz w:val="24"/>
+                <w:szCs w:val="24"/>
+              </w:rPr>
+              <w:t>4</w:t>
+            </w:r>
+            <w:r>
+              <w:rPr>
+                <w:rFonts w:ascii="Times New Roman" w:hAnsi="Times New Roman" w:cs="Times New Roman"/>
+                <w:sz w:val="24"/>
+                <w:szCs w:val="24"/>
+              </w:rPr>
+              <w:t xml:space="preserve"> + 1 Dense</w:t>
+            </w:r>
+          </w:p>
+        </w:tc>
+        <w:tc>
+          <w:tcPr>
+            <w:tcW w:w="900" w:type="dxa"/>
+          </w:tcPr>
+          <w:p>
+            <w:pPr>
+              <w:rPr>
+                <w:rFonts w:ascii="Times New Roman" w:hAnsi="Times New Roman" w:cs="Times New Roman"/>
+                <w:sz w:val="24"/>
+                <w:szCs w:val="24"/>
+              </w:rPr>
+            </w:pPr>
+            <w:r>
+              <w:rPr>
+                <w:rFonts w:ascii="Times New Roman" w:hAnsi="Times New Roman" w:cs="Times New Roman"/>
+                <w:sz w:val="24"/>
+                <w:szCs w:val="24"/>
+              </w:rPr>
+              <w:t>2</w:t>
+            </w:r>
+            <w:r>
+              <w:rPr>
+                <w:rFonts w:ascii="Times New Roman" w:hAnsi="Times New Roman" w:cs="Times New Roman"/>
+                <w:sz w:val="24"/>
+                <w:szCs w:val="24"/>
+              </w:rPr>
+              <w:t>0</w:t>
+            </w:r>
+            <w:r>
+              <w:rPr>
+                <w:rFonts w:ascii="Times New Roman" w:hAnsi="Times New Roman" w:cs="Times New Roman"/>
+                <w:sz w:val="24"/>
+                <w:szCs w:val="24"/>
+              </w:rPr>
+              <w:t>0</w:t>
+            </w:r>
+          </w:p>
+        </w:tc>
+        <w:tc>
+          <w:tcPr>
+            <w:tcW w:w="1260" w:type="dxa"/>
+          </w:tcPr>
+          <w:p>
+            <w:pPr>
+              <w:rPr>
+                <w:rFonts w:ascii="Times New Roman" w:hAnsi="Times New Roman" w:cs="Times New Roman"/>
+                <w:sz w:val="24"/>
+                <w:szCs w:val="24"/>
+              </w:rPr>
+            </w:pPr>
+            <w:r>
+              <w:rPr>
+                <w:rFonts w:ascii="Times New Roman" w:hAnsi="Times New Roman" w:cs="Times New Roman"/>
+                <w:sz w:val="24"/>
+                <w:szCs w:val="24"/>
+              </w:rPr>
+              <w:t>SGD</w:t>
+            </w:r>
+          </w:p>
+        </w:tc>
+        <w:tc>
+          <w:tcPr>
+            <w:tcW w:w="1080" w:type="dxa"/>
+          </w:tcPr>
+          <w:p>
+            <w:pPr>
+              <w:rPr>
+                <w:rFonts w:ascii="Times New Roman" w:hAnsi="Times New Roman" w:cs="Times New Roman"/>
+                <w:sz w:val="24"/>
+                <w:szCs w:val="24"/>
+              </w:rPr>
+            </w:pPr>
+            <w:r>
+              <w:rPr>
+                <w:rFonts w:ascii="Times New Roman" w:hAnsi="Times New Roman" w:cs="Times New Roman"/>
+                <w:sz w:val="24"/>
+                <w:szCs w:val="24"/>
+              </w:rPr>
+              <w:t>0.5</w:t>
+            </w:r>
+          </w:p>
+        </w:tc>
+        <w:tc>
+          <w:tcPr>
+            <w:tcW w:w="1080" w:type="dxa"/>
+          </w:tcPr>
+          <w:p>
+            <w:pPr>
+              <w:rPr>
+                <w:rFonts w:ascii="Times New Roman" w:hAnsi="Times New Roman" w:cs="Times New Roman"/>
+                <w:sz w:val="24"/>
+                <w:szCs w:val="24"/>
+              </w:rPr>
+            </w:pPr>
+            <w:r>
+              <w:rPr>
+                <w:rFonts w:ascii="Times New Roman" w:hAnsi="Times New Roman" w:cs="Times New Roman"/>
+                <w:sz w:val="24"/>
+                <w:szCs w:val="24"/>
+              </w:rPr>
+              <w:t>50</w:t>
+            </w:r>
+          </w:p>
+        </w:tc>
+        <w:tc>
+          <w:tcPr>
+            <w:tcW w:w="1080" w:type="dxa"/>
+          </w:tcPr>
+          <w:p>
+            <w:pPr>
+              <w:rPr>
+                <w:rFonts w:ascii="Times New Roman" w:hAnsi="Times New Roman" w:cs="Times New Roman"/>
+                <w:sz w:val="24"/>
+                <w:szCs w:val="24"/>
+              </w:rPr>
+            </w:pPr>
+            <w:r>
+              <w:rPr>
+                <w:rFonts w:ascii="Times New Roman" w:hAnsi="Times New Roman" w:cs="Times New Roman"/>
+                <w:sz w:val="24"/>
+                <w:szCs w:val="24"/>
+              </w:rPr>
+              <w:t>48.1</w:t>
+            </w:r>
+            <w:r>
+              <w:rPr>
+                <w:rFonts w:ascii="Times New Roman" w:hAnsi="Times New Roman" w:cs="Times New Roman"/>
+                <w:sz w:val="24"/>
+                <w:szCs w:val="24"/>
+              </w:rPr>
+              <w:t>8</w:t>
+            </w:r>
+          </w:p>
+        </w:tc>
+        <w:tc>
+          <w:tcPr>
+            <w:tcW w:w="1260" w:type="dxa"/>
+          </w:tcPr>
+          <w:p>
+            <w:pPr>
+              <w:rPr>
+                <w:rFonts w:ascii="Times New Roman" w:hAnsi="Times New Roman" w:cs="Times New Roman"/>
+                <w:sz w:val="24"/>
+                <w:szCs w:val="24"/>
+              </w:rPr>
+            </w:pPr>
+            <w:r>
+              <w:rPr>
+                <w:rFonts w:ascii="Times New Roman" w:hAnsi="Times New Roman" w:cs="Times New Roman"/>
+                <w:sz w:val="24"/>
+                <w:szCs w:val="24"/>
+              </w:rPr>
+              <w:t>30.1</w:t>
+            </w:r>
+            <w:r>
+              <w:rPr>
+                <w:rFonts w:ascii="Times New Roman" w:hAnsi="Times New Roman" w:cs="Times New Roman"/>
+                <w:sz w:val="24"/>
+                <w:szCs w:val="24"/>
+              </w:rPr>
+              <w:t>6</w:t>
+            </w:r>
+          </w:p>
+        </w:tc>
+      </w:tr>
+      <w:tr>
+        <w:tc>
+          <w:tcPr>
+            <w:tcW w:w="720" w:type="dxa"/>
+          </w:tcPr>
+          <w:p>
+            <w:pPr>
+              <w:rPr>
+                <w:rFonts w:ascii="Times New Roman" w:hAnsi="Times New Roman" w:cs="Times New Roman"/>
+                <w:sz w:val="24"/>
+                <w:szCs w:val="24"/>
+              </w:rPr>
+            </w:pPr>
+            <w:r>
+              <w:rPr>
+                <w:rFonts w:ascii="Times New Roman" w:hAnsi="Times New Roman" w:cs="Times New Roman"/>
+                <w:sz w:val="24"/>
+                <w:szCs w:val="24"/>
+              </w:rPr>
+              <w:t>3</w:t>
+            </w:r>
+          </w:p>
+        </w:tc>
+        <w:tc>
+          <w:tcPr>
+            <w:tcW w:w="1260" w:type="dxa"/>
+          </w:tcPr>
+          <w:p>
+            <w:pPr>
+              <w:rPr>
+                <w:rFonts w:ascii="Times New Roman" w:hAnsi="Times New Roman" w:cs="Times New Roman"/>
+                <w:sz w:val="24"/>
+                <w:szCs w:val="24"/>
+              </w:rPr>
+            </w:pPr>
+            <w:r>
+              <w:rPr>
+                <w:rFonts w:ascii="Times New Roman" w:hAnsi="Times New Roman" w:cs="Times New Roman"/>
+                <w:sz w:val="24"/>
+                <w:szCs w:val="24"/>
+              </w:rPr>
+              <w:t>64</w:t>
+            </w:r>
+          </w:p>
+        </w:tc>
+        <w:tc>
+          <w:tcPr>
+            <w:tcW w:w="990" w:type="dxa"/>
+          </w:tcPr>
+          <w:p>
+            <w:pPr>
+              <w:rPr>
+                <w:rFonts w:ascii="Times New Roman" w:hAnsi="Times New Roman" w:cs="Times New Roman"/>
+                <w:sz w:val="24"/>
+                <w:szCs w:val="24"/>
+              </w:rPr>
+            </w:pPr>
+            <w:r>
+              <w:rPr>
+                <w:rFonts w:ascii="Times New Roman" w:hAnsi="Times New Roman" w:cs="Times New Roman"/>
+                <w:sz w:val="24"/>
+                <w:szCs w:val="24"/>
+              </w:rPr>
+              <w:t>5</w:t>
+            </w:r>
+            <w:r>
+              <w:rPr>
+                <w:rFonts w:ascii="Times New Roman" w:hAnsi="Times New Roman" w:cs="Times New Roman"/>
+                <w:sz w:val="24"/>
+                <w:szCs w:val="24"/>
+              </w:rPr>
+              <w:t>00</w:t>
+            </w:r>
+          </w:p>
+        </w:tc>
+        <w:tc>
+          <w:tcPr>
+            <w:tcW w:w="1170" w:type="dxa"/>
+          </w:tcPr>
+          <w:p>
+            <w:pPr>
+              <w:rPr>
+                <w:rFonts w:ascii="Times New Roman" w:hAnsi="Times New Roman" w:cs="Times New Roman"/>
+                <w:sz w:val="24"/>
+                <w:szCs w:val="24"/>
+              </w:rPr>
+            </w:pPr>
+            <w:r>
+              <w:rPr>
+                <w:rFonts w:ascii="Times New Roman" w:hAnsi="Times New Roman" w:cs="Times New Roman"/>
+                <w:sz w:val="24"/>
+                <w:szCs w:val="24"/>
+              </w:rPr>
+              <w:t>0.01</w:t>
+            </w:r>
+          </w:p>
+        </w:tc>
+        <w:tc>
+          <w:tcPr>
+            <w:tcW w:w="990" w:type="dxa"/>
+          </w:tcPr>
+          <w:p>
+            <w:pPr>
+              <w:rPr>
+                <w:rFonts w:ascii="Times New Roman" w:hAnsi="Times New Roman" w:cs="Times New Roman"/>
+                <w:sz w:val="24"/>
+                <w:szCs w:val="24"/>
+              </w:rPr>
+            </w:pPr>
+            <w:r>
+              <w:rPr>
+                <w:rFonts w:ascii="Times New Roman" w:hAnsi="Times New Roman" w:cs="Times New Roman"/>
+                <w:sz w:val="24"/>
+                <w:szCs w:val="24"/>
+              </w:rPr>
+              <w:t>4</w:t>
+            </w:r>
+            <w:r>
+              <w:rPr>
+                <w:rFonts w:ascii="Times New Roman" w:hAnsi="Times New Roman" w:cs="Times New Roman"/>
+                <w:sz w:val="24"/>
+                <w:szCs w:val="24"/>
+              </w:rPr>
+              <w:t xml:space="preserve"> + 1 Dense</w:t>
+            </w:r>
+          </w:p>
+        </w:tc>
+        <w:tc>
+          <w:tcPr>
+            <w:tcW w:w="900" w:type="dxa"/>
+          </w:tcPr>
+          <w:p>
+            <w:pPr>
+              <w:rPr>
+                <w:rFonts w:ascii="Times New Roman" w:hAnsi="Times New Roman" w:cs="Times New Roman"/>
+                <w:sz w:val="24"/>
+                <w:szCs w:val="24"/>
+              </w:rPr>
+            </w:pPr>
+            <w:r>
+              <w:rPr>
+                <w:rFonts w:ascii="Times New Roman" w:hAnsi="Times New Roman" w:cs="Times New Roman"/>
+                <w:sz w:val="24"/>
+                <w:szCs w:val="24"/>
+              </w:rPr>
+              <w:t>300</w:t>
+            </w:r>
+          </w:p>
+        </w:tc>
+        <w:tc>
+          <w:tcPr>
+            <w:tcW w:w="1260" w:type="dxa"/>
+          </w:tcPr>
+          <w:p>
+            <w:pPr>
+              <w:rPr>
+                <w:rFonts w:ascii="Times New Roman" w:hAnsi="Times New Roman" w:cs="Times New Roman"/>
+                <w:sz w:val="24"/>
+                <w:szCs w:val="24"/>
+              </w:rPr>
+            </w:pPr>
+            <w:r>
+              <w:rPr>
+                <w:rFonts w:ascii="Times New Roman" w:hAnsi="Times New Roman" w:cs="Times New Roman"/>
+                <w:sz w:val="24"/>
+                <w:szCs w:val="24"/>
+              </w:rPr>
+              <w:t>SGD</w:t>
+            </w:r>
+          </w:p>
+        </w:tc>
+        <w:tc>
+          <w:tcPr>
+            <w:tcW w:w="1080" w:type="dxa"/>
+          </w:tcPr>
+          <w:p>
+            <w:pPr>
+              <w:rPr>
+                <w:rFonts w:ascii="Times New Roman" w:hAnsi="Times New Roman" w:cs="Times New Roman"/>
+                <w:sz w:val="24"/>
+                <w:szCs w:val="24"/>
+              </w:rPr>
+            </w:pPr>
+            <w:r>
+              <w:rPr>
+                <w:rFonts w:ascii="Times New Roman" w:hAnsi="Times New Roman" w:cs="Times New Roman"/>
+                <w:sz w:val="24"/>
+                <w:szCs w:val="24"/>
+              </w:rPr>
+              <w:t>0.5</w:t>
+            </w:r>
+          </w:p>
+        </w:tc>
+        <w:tc>
+          <w:tcPr>
+            <w:tcW w:w="1080" w:type="dxa"/>
+          </w:tcPr>
+          <w:p>
+            <w:pPr>
+              <w:rPr>
+                <w:rFonts w:ascii="Times New Roman" w:hAnsi="Times New Roman" w:cs="Times New Roman"/>
+                <w:sz w:val="24"/>
+                <w:szCs w:val="24"/>
+              </w:rPr>
+            </w:pPr>
+            <w:r>
+              <w:rPr>
+                <w:rFonts w:ascii="Times New Roman" w:hAnsi="Times New Roman" w:cs="Times New Roman"/>
+                <w:sz w:val="24"/>
+                <w:szCs w:val="24"/>
+              </w:rPr>
+              <w:t>30</w:t>
+            </w:r>
+          </w:p>
+        </w:tc>
+        <w:tc>
+          <w:tcPr>
+            <w:tcW w:w="1080" w:type="dxa"/>
+          </w:tcPr>
+          <w:p>
+            <w:pPr>
+              <w:rPr>
+                <w:rFonts w:ascii="Times New Roman" w:hAnsi="Times New Roman" w:cs="Times New Roman"/>
+                <w:sz w:val="24"/>
+                <w:szCs w:val="24"/>
+              </w:rPr>
+            </w:pPr>
+            <w:r>
+              <w:rPr>
+                <w:rFonts w:ascii="Times New Roman" w:hAnsi="Times New Roman" w:cs="Times New Roman"/>
+                <w:sz w:val="24"/>
+                <w:szCs w:val="24"/>
+              </w:rPr>
+              <w:t>52.32</w:t>
+            </w:r>
+          </w:p>
+        </w:tc>
+        <w:tc>
+          <w:tcPr>
+            <w:tcW w:w="1260" w:type="dxa"/>
+          </w:tcPr>
+          <w:p>
+            <w:pPr>
+              <w:rPr>
+                <w:rFonts w:ascii="Times New Roman" w:hAnsi="Times New Roman" w:cs="Times New Roman"/>
+                <w:sz w:val="24"/>
+                <w:szCs w:val="24"/>
+              </w:rPr>
+            </w:pPr>
+            <w:r>
+              <w:rPr>
+                <w:rFonts w:ascii="Times New Roman" w:hAnsi="Times New Roman" w:cs="Times New Roman"/>
+                <w:sz w:val="24"/>
+                <w:szCs w:val="24"/>
+              </w:rPr>
+              <w:t>32.98</w:t>
+            </w:r>
+          </w:p>
+        </w:tc>
+      </w:tr>
+      <w:tr>
+        <w:tc>
+          <w:tcPr>
+            <w:tcW w:w="720" w:type="dxa"/>
+          </w:tcPr>
+          <w:p>
+            <w:pPr>
+              <w:rPr>
+                <w:rFonts w:ascii="Times New Roman" w:hAnsi="Times New Roman" w:cs="Times New Roman"/>
+                <w:sz w:val="24"/>
+                <w:szCs w:val="24"/>
+              </w:rPr>
+            </w:pPr>
+            <w:r>
+              <w:rPr>
+                <w:rFonts w:ascii="Times New Roman" w:hAnsi="Times New Roman" w:cs="Times New Roman"/>
+                <w:sz w:val="24"/>
+                <w:szCs w:val="24"/>
+              </w:rPr>
+              <w:t>4</w:t>
+            </w:r>
+          </w:p>
+        </w:tc>
+        <w:tc>
+          <w:tcPr>
+            <w:tcW w:w="1260" w:type="dxa"/>
+          </w:tcPr>
+          <w:p>
+            <w:pPr>
+              <w:rPr>
+                <w:rFonts w:ascii="Times New Roman" w:hAnsi="Times New Roman" w:cs="Times New Roman"/>
+                <w:sz w:val="24"/>
+                <w:szCs w:val="24"/>
+              </w:rPr>
+            </w:pPr>
+            <w:r>
+              <w:rPr>
+                <w:rFonts w:ascii="Times New Roman" w:hAnsi="Times New Roman" w:cs="Times New Roman"/>
+                <w:sz w:val="24"/>
+                <w:szCs w:val="24"/>
+              </w:rPr>
+              <w:t>32</w:t>
+            </w:r>
+          </w:p>
+        </w:tc>
+        <w:tc>
+          <w:tcPr>
+            <w:tcW w:w="990" w:type="dxa"/>
+          </w:tcPr>
+          <w:p>
+            <w:pPr>
+              <w:rPr>
+                <w:rFonts w:ascii="Times New Roman" w:hAnsi="Times New Roman" w:cs="Times New Roman"/>
+                <w:sz w:val="24"/>
+                <w:szCs w:val="24"/>
+              </w:rPr>
+            </w:pPr>
+            <w:r>
+              <w:rPr>
+                <w:rFonts w:ascii="Times New Roman" w:hAnsi="Times New Roman" w:cs="Times New Roman"/>
+                <w:sz w:val="24"/>
+                <w:szCs w:val="24"/>
+              </w:rPr>
+              <w:t>5</w:t>
+            </w:r>
+            <w:r>
+              <w:rPr>
+                <w:rFonts w:ascii="Times New Roman" w:hAnsi="Times New Roman" w:cs="Times New Roman"/>
+                <w:sz w:val="24"/>
+                <w:szCs w:val="24"/>
+              </w:rPr>
+              <w:t>00</w:t>
+            </w:r>
+          </w:p>
+        </w:tc>
+        <w:tc>
+          <w:tcPr>
+            <w:tcW w:w="1170" w:type="dxa"/>
+          </w:tcPr>
+          <w:p>
+            <w:pPr>
+              <w:rPr>
+                <w:rFonts w:ascii="Times New Roman" w:hAnsi="Times New Roman" w:cs="Times New Roman"/>
+                <w:sz w:val="24"/>
+                <w:szCs w:val="24"/>
+              </w:rPr>
+            </w:pPr>
+            <w:r>
+              <w:rPr>
+                <w:rFonts w:ascii="Times New Roman" w:hAnsi="Times New Roman" w:cs="Times New Roman"/>
+                <w:sz w:val="24"/>
+                <w:szCs w:val="24"/>
+              </w:rPr>
+              <w:t>0.01</w:t>
+            </w:r>
+          </w:p>
+        </w:tc>
+        <w:tc>
+          <w:tcPr>
+            <w:tcW w:w="990" w:type="dxa"/>
+          </w:tcPr>
+          <w:p>
+            <w:pPr>
+              <w:rPr>
+                <w:rFonts w:ascii="Times New Roman" w:hAnsi="Times New Roman" w:cs="Times New Roman"/>
+                <w:sz w:val="24"/>
+                <w:szCs w:val="24"/>
+              </w:rPr>
+            </w:pPr>
+            <w:r>
+              <w:rPr>
+                <w:rFonts w:ascii="Times New Roman" w:hAnsi="Times New Roman" w:cs="Times New Roman"/>
+                <w:sz w:val="24"/>
+                <w:szCs w:val="24"/>
+              </w:rPr>
+              <w:t>4</w:t>
+            </w:r>
+            <w:r>
+              <w:rPr>
+                <w:rFonts w:ascii="Times New Roman" w:hAnsi="Times New Roman" w:cs="Times New Roman"/>
+                <w:sz w:val="24"/>
+                <w:szCs w:val="24"/>
+              </w:rPr>
+              <w:t xml:space="preserve"> + 3 Dense</w:t>
+            </w:r>
+          </w:p>
+        </w:tc>
+        <w:tc>
+          <w:tcPr>
+            <w:tcW w:w="900" w:type="dxa"/>
+          </w:tcPr>
+          <w:p>
+            <w:pPr>
+              <w:rPr>
+                <w:rFonts w:ascii="Times New Roman" w:hAnsi="Times New Roman" w:cs="Times New Roman"/>
+                <w:sz w:val="24"/>
+                <w:szCs w:val="24"/>
+              </w:rPr>
+            </w:pPr>
+            <w:r>
+              <w:rPr>
+                <w:rFonts w:ascii="Times New Roman" w:hAnsi="Times New Roman" w:cs="Times New Roman"/>
+                <w:sz w:val="24"/>
+                <w:szCs w:val="24"/>
+              </w:rPr>
+              <w:t>3</w:t>
+            </w:r>
+            <w:r>
+              <w:rPr>
+                <w:rFonts w:ascii="Times New Roman" w:hAnsi="Times New Roman" w:cs="Times New Roman"/>
+                <w:sz w:val="24"/>
+                <w:szCs w:val="24"/>
+              </w:rPr>
+              <w:t>00</w:t>
+            </w:r>
+          </w:p>
+        </w:tc>
+        <w:tc>
+          <w:tcPr>
+            <w:tcW w:w="1260" w:type="dxa"/>
+          </w:tcPr>
+          <w:p>
+            <w:pPr>
+              <w:rPr>
+                <w:rFonts w:ascii="Times New Roman" w:hAnsi="Times New Roman" w:cs="Times New Roman"/>
+                <w:sz w:val="24"/>
+                <w:szCs w:val="24"/>
+              </w:rPr>
+            </w:pPr>
+            <w:r>
+              <w:rPr>
+                <w:rFonts w:ascii="Times New Roman" w:hAnsi="Times New Roman" w:cs="Times New Roman"/>
+                <w:sz w:val="24"/>
+                <w:szCs w:val="24"/>
+              </w:rPr>
+              <w:t>SGD</w:t>
+            </w:r>
+          </w:p>
+        </w:tc>
+        <w:tc>
+          <w:tcPr>
+            <w:tcW w:w="1080" w:type="dxa"/>
+          </w:tcPr>
+          <w:p>
+            <w:pPr>
+              <w:rPr>
+                <w:rFonts w:ascii="Times New Roman" w:hAnsi="Times New Roman" w:cs="Times New Roman"/>
+                <w:sz w:val="24"/>
+                <w:szCs w:val="24"/>
+              </w:rPr>
+            </w:pPr>
+            <w:r>
+              <w:rPr>
+                <w:rFonts w:ascii="Times New Roman" w:hAnsi="Times New Roman" w:cs="Times New Roman"/>
+                <w:sz w:val="24"/>
+                <w:szCs w:val="24"/>
+              </w:rPr>
+              <w:t>0.5</w:t>
+            </w:r>
+          </w:p>
+        </w:tc>
+        <w:tc>
+          <w:tcPr>
+            <w:tcW w:w="1080" w:type="dxa"/>
+          </w:tcPr>
+          <w:p>
+            <w:pPr>
+              <w:rPr>
+                <w:rFonts w:ascii="Times New Roman" w:hAnsi="Times New Roman" w:cs="Times New Roman"/>
+                <w:sz w:val="24"/>
+                <w:szCs w:val="24"/>
+              </w:rPr>
+            </w:pPr>
+            <w:r>
+              <w:rPr>
+                <w:rFonts w:ascii="Times New Roman" w:hAnsi="Times New Roman" w:cs="Times New Roman"/>
+                <w:sz w:val="24"/>
+                <w:szCs w:val="24"/>
+              </w:rPr>
+              <w:t>30</w:t>
+            </w:r>
+          </w:p>
+        </w:tc>
+        <w:tc>
+          <w:tcPr>
+            <w:tcW w:w="1080" w:type="dxa"/>
+          </w:tcPr>
+          <w:p>
+            <w:pPr>
+              <w:rPr>
+                <w:rFonts w:ascii="Times New Roman" w:hAnsi="Times New Roman" w:cs="Times New Roman"/>
+                <w:sz w:val="24"/>
+                <w:szCs w:val="24"/>
+              </w:rPr>
+            </w:pPr>
+            <w:r>
+              <w:rPr>
+                <w:rFonts w:ascii="Times New Roman" w:hAnsi="Times New Roman" w:cs="Times New Roman"/>
+                <w:sz w:val="24"/>
+                <w:szCs w:val="24"/>
+              </w:rPr>
+              <w:t>35.27</w:t>
+            </w:r>
+          </w:p>
+        </w:tc>
+        <w:tc>
+          <w:tcPr>
+            <w:tcW w:w="1260" w:type="dxa"/>
+          </w:tcPr>
+          <w:p>
+            <w:pPr>
+              <w:rPr>
+                <w:rFonts w:ascii="Times New Roman" w:hAnsi="Times New Roman" w:cs="Times New Roman"/>
+                <w:sz w:val="24"/>
+                <w:szCs w:val="24"/>
+              </w:rPr>
+            </w:pPr>
+            <w:r>
+              <w:rPr>
+                <w:rFonts w:ascii="Times New Roman" w:hAnsi="Times New Roman" w:cs="Times New Roman"/>
+                <w:sz w:val="24"/>
+                <w:szCs w:val="24"/>
+              </w:rPr>
+              <w:t>20.47</w:t>
+            </w:r>
+          </w:p>
+        </w:tc>
+      </w:tr>
+    </w:tbl>
+    <w:p>
+      <w:pPr>
+        <w:rPr>
+          <w:rFonts w:ascii="Times New Roman" w:hAnsi="Times New Roman" w:cs="Times New Roman"/>
+          <w:b/>
+          <w:bCs/>
+          <w:sz w:val="36"/>
+          <w:szCs w:val="36"/>
+        </w:rPr>
+      </w:pPr>
+    </w:p>
+    <w:p>
+      <w:pPr>
+        <w:rPr>
+          <w:rFonts w:ascii="Times New Roman" w:hAnsi="Times New Roman" w:cs="Times New Roman"/>
+          <w:b/>
+          <w:bCs/>
+          <w:sz w:val="36"/>
+          <w:szCs w:val="36"/>
+        </w:rPr>
+      </w:pPr>
+      <w:r>
+        <w:rPr>
+          <w:rFonts w:ascii="Times New Roman" w:hAnsi="Times New Roman" w:cs="Times New Roman"/>
+          <w:b/>
+          <w:bCs/>
+          <w:sz w:val="36"/>
+          <w:szCs w:val="36"/>
+        </w:rPr>
+        <w:t>GRU</w:t>
+      </w:r>
+      <w:r>
+        <w:rPr>
+          <w:rFonts w:ascii="Times New Roman" w:hAnsi="Times New Roman" w:cs="Times New Roman"/>
+          <w:b/>
+          <w:bCs/>
+          <w:sz w:val="36"/>
+          <w:szCs w:val="36"/>
+        </w:rPr>
+        <w:t xml:space="preserve">-Based Neural Network Optimization (Multivariate Time-Series Data) </w:t>
+      </w:r>
+    </w:p>
+    <w:p>
+      <w:pPr>
+        <w:rPr>
+          <w:rFonts w:ascii="Times New Roman" w:hAnsi="Times New Roman" w:cs="Times New Roman"/>
+          <w:b/>
+          <w:bCs/>
+          <w:sz w:val="36"/>
+          <w:szCs w:val="36"/>
+        </w:rPr>
+      </w:pPr>
+    </w:p>
+    <w:p>
+      <w:pPr>
+        <w:rPr>
+          <w:rFonts w:ascii="Times New Roman" w:hAnsi="Times New Roman" w:cs="Times New Roman"/>
+          <w:b/>
+          <w:bCs/>
+          <w:i/>
+          <w:iCs/>
+          <w:sz w:val="24"/>
+          <w:szCs w:val="24"/>
+        </w:rPr>
+      </w:pPr>
+      <w:r>
+        <w:rPr>
+          <w:rFonts w:ascii="Times New Roman" w:hAnsi="Times New Roman" w:cs="Times New Roman"/>
+          <w:b/>
+          <w:bCs/>
+          <w:i/>
+          <w:iCs/>
+          <w:sz w:val="24"/>
+          <w:szCs w:val="24"/>
+        </w:rPr>
+        <w:t xml:space="preserve">Table </w:t>
+      </w:r>
+      <w:r>
+        <w:rPr>
+          <w:rFonts w:ascii="Times New Roman" w:hAnsi="Times New Roman" w:cs="Times New Roman"/>
+          <w:b/>
+          <w:bCs/>
+          <w:i/>
+          <w:iCs/>
+          <w:sz w:val="24"/>
+          <w:szCs w:val="24"/>
+        </w:rPr>
+        <w:t>5</w:t>
+      </w:r>
+      <w:r>
+        <w:rPr>
+          <w:rFonts w:ascii="Times New Roman" w:hAnsi="Times New Roman" w:cs="Times New Roman"/>
+          <w:b/>
+          <w:bCs/>
+          <w:i/>
+          <w:iCs/>
+          <w:sz w:val="24"/>
+          <w:szCs w:val="24"/>
+        </w:rPr>
+        <w:t xml:space="preserve">: </w:t>
+      </w:r>
+      <w:r>
+        <w:rPr>
+          <w:rFonts w:ascii="Times New Roman" w:hAnsi="Times New Roman" w:cs="Times New Roman"/>
+          <w:i/>
+          <w:iCs/>
+          <w:sz w:val="24"/>
+          <w:szCs w:val="24"/>
+        </w:rPr>
+        <w:t xml:space="preserve">Hyperparameter Tuning for </w:t>
+      </w:r>
+      <w:r>
+        <w:rPr>
+          <w:rFonts w:ascii="Times New Roman" w:hAnsi="Times New Roman" w:cs="Times New Roman"/>
+          <w:i/>
+          <w:iCs/>
+          <w:sz w:val="24"/>
+          <w:szCs w:val="24"/>
+        </w:rPr>
+        <w:t>Fundamental Data</w:t>
+      </w:r>
+      <w:r>
+        <w:rPr>
+          <w:rFonts w:ascii="Times New Roman" w:hAnsi="Times New Roman" w:cs="Times New Roman"/>
+          <w:i/>
+          <w:iCs/>
+          <w:sz w:val="24"/>
+          <w:szCs w:val="24"/>
+        </w:rPr>
+        <w:t xml:space="preserve"> </w:t>
+      </w:r>
+      <w:r>
+        <w:rPr>
+          <w:rFonts w:ascii="Times New Roman" w:hAnsi="Times New Roman" w:cs="Times New Roman"/>
+          <w:i/>
+          <w:iCs/>
+          <w:sz w:val="24"/>
+          <w:szCs w:val="24"/>
+        </w:rPr>
+        <w:t xml:space="preserve">GRU </w:t>
+      </w:r>
+      <w:r>
+        <w:rPr>
+          <w:rFonts w:ascii="Times New Roman" w:hAnsi="Times New Roman" w:cs="Times New Roman"/>
+          <w:i/>
+          <w:iCs/>
+          <w:sz w:val="24"/>
+          <w:szCs w:val="24"/>
+        </w:rPr>
+        <w:t>Model</w:t>
+      </w:r>
+      <w:r>
+        <w:rPr>
+          <w:rFonts w:ascii="Times New Roman" w:hAnsi="Times New Roman" w:cs="Times New Roman"/>
+          <w:i/>
+          <w:iCs/>
+          <w:sz w:val="24"/>
+          <w:szCs w:val="24"/>
+        </w:rPr>
+        <w:t xml:space="preserve"> </w:t>
+      </w:r>
+    </w:p>
+    <w:tbl>
+      <w:tblPr>
+        <w:tblStyle w:val="TableGrid"/>
+        <w:tblW w:w="11790" w:type="dxa"/>
+        <w:tblInd w:w="-1175" w:type="dxa"/>
+        <w:tblLayout w:type="fixed"/>
+        <w:tblLook w:val="04A0" w:firstRow="1" w:lastRow="0" w:firstColumn="1" w:lastColumn="0" w:noHBand="0" w:noVBand="1"/>
+      </w:tblPr>
+      <w:tblGrid>
+        <w:gridCol w:w="720"/>
+        <w:gridCol w:w="1260"/>
+        <w:gridCol w:w="990"/>
+        <w:gridCol w:w="1170"/>
+        <w:gridCol w:w="990"/>
+        <w:gridCol w:w="900"/>
+        <w:gridCol w:w="1260"/>
+        <w:gridCol w:w="1080"/>
+        <w:gridCol w:w="1080"/>
+        <w:gridCol w:w="1080"/>
+        <w:gridCol w:w="1260"/>
+      </w:tblGrid>
+      <w:tr>
+        <w:tc>
+          <w:tcPr>
+            <w:tcW w:w="720" w:type="dxa"/>
+          </w:tcPr>
+          <w:p>
+            <w:pPr>
+              <w:rPr>
+                <w:rFonts w:ascii="Times New Roman" w:hAnsi="Times New Roman" w:cs="Times New Roman"/>
+                <w:sz w:val="24"/>
+                <w:szCs w:val="24"/>
+              </w:rPr>
+            </w:pPr>
+            <w:r>
+              <w:rPr>
+                <w:rFonts w:ascii="Times New Roman" w:hAnsi="Times New Roman" w:cs="Times New Roman"/>
+                <w:sz w:val="24"/>
+                <w:szCs w:val="24"/>
+              </w:rPr>
+              <w:t>Trial</w:t>
+            </w:r>
+          </w:p>
+        </w:tc>
+        <w:tc>
+          <w:tcPr>
+            <w:tcW w:w="1260" w:type="dxa"/>
+          </w:tcPr>
+          <w:p>
+            <w:pPr>
+              <w:rPr>
+                <w:rFonts w:ascii="Times New Roman" w:hAnsi="Times New Roman" w:cs="Times New Roman"/>
+                <w:sz w:val="24"/>
+                <w:szCs w:val="24"/>
+              </w:rPr>
+            </w:pPr>
+            <w:r>
+              <w:rPr>
+                <w:rFonts w:ascii="Times New Roman" w:hAnsi="Times New Roman" w:cs="Times New Roman"/>
+                <w:sz w:val="24"/>
+                <w:szCs w:val="24"/>
+              </w:rPr>
+              <w:t>Batch Size</w:t>
+            </w:r>
+          </w:p>
+        </w:tc>
+        <w:tc>
+          <w:tcPr>
+            <w:tcW w:w="990" w:type="dxa"/>
+          </w:tcPr>
+          <w:p>
+            <w:pPr>
+              <w:rPr>
+                <w:rFonts w:ascii="Times New Roman" w:hAnsi="Times New Roman" w:cs="Times New Roman"/>
+                <w:sz w:val="24"/>
+                <w:szCs w:val="24"/>
+              </w:rPr>
+            </w:pPr>
+            <w:r>
+              <w:rPr>
+                <w:rFonts w:ascii="Times New Roman" w:hAnsi="Times New Roman" w:cs="Times New Roman"/>
+                <w:sz w:val="24"/>
+                <w:szCs w:val="24"/>
+              </w:rPr>
+              <w:t>Epochs</w:t>
+            </w:r>
+          </w:p>
+        </w:tc>
+        <w:tc>
+          <w:tcPr>
+            <w:tcW w:w="1170" w:type="dxa"/>
+          </w:tcPr>
+          <w:p>
+            <w:pPr>
+              <w:rPr>
+                <w:rFonts w:ascii="Times New Roman" w:hAnsi="Times New Roman" w:cs="Times New Roman"/>
+                <w:sz w:val="24"/>
+                <w:szCs w:val="24"/>
+              </w:rPr>
+            </w:pPr>
+            <w:r>
+              <w:rPr>
+                <w:rFonts w:ascii="Times New Roman" w:hAnsi="Times New Roman" w:cs="Times New Roman"/>
+                <w:sz w:val="24"/>
+                <w:szCs w:val="24"/>
+              </w:rPr>
+              <w:t>Learning Rate</w:t>
+            </w:r>
+          </w:p>
+        </w:tc>
+        <w:tc>
+          <w:tcPr>
+            <w:tcW w:w="990" w:type="dxa"/>
+          </w:tcPr>
+          <w:p>
+            <w:pPr>
+              <w:rPr>
+                <w:rFonts w:ascii="Times New Roman" w:hAnsi="Times New Roman" w:cs="Times New Roman"/>
+                <w:sz w:val="24"/>
+                <w:szCs w:val="24"/>
+              </w:rPr>
+            </w:pPr>
+            <w:r>
+              <w:rPr>
+                <w:rFonts w:ascii="Times New Roman" w:hAnsi="Times New Roman" w:cs="Times New Roman"/>
+                <w:sz w:val="24"/>
+                <w:szCs w:val="24"/>
+              </w:rPr>
+              <w:t>Layers(Stacked)</w:t>
+            </w:r>
+          </w:p>
+        </w:tc>
+        <w:tc>
+          <w:tcPr>
+            <w:tcW w:w="900" w:type="dxa"/>
+          </w:tcPr>
+          <w:p>
+            <w:pPr>
+              <w:rPr>
+                <w:rFonts w:ascii="Times New Roman" w:hAnsi="Times New Roman" w:cs="Times New Roman"/>
+                <w:sz w:val="24"/>
+                <w:szCs w:val="24"/>
+              </w:rPr>
+            </w:pPr>
+            <w:r>
+              <w:rPr>
+                <w:rFonts w:ascii="Times New Roman" w:hAnsi="Times New Roman" w:cs="Times New Roman"/>
+                <w:sz w:val="24"/>
+                <w:szCs w:val="24"/>
+              </w:rPr>
+              <w:t>Unit Layers</w:t>
+            </w:r>
+          </w:p>
+        </w:tc>
+        <w:tc>
+          <w:tcPr>
+            <w:tcW w:w="1260" w:type="dxa"/>
+          </w:tcPr>
+          <w:p>
+            <w:pPr>
+              <w:rPr>
+                <w:rFonts w:ascii="Times New Roman" w:hAnsi="Times New Roman" w:cs="Times New Roman"/>
+                <w:sz w:val="24"/>
+                <w:szCs w:val="24"/>
+              </w:rPr>
+            </w:pPr>
+            <w:r>
+              <w:rPr>
+                <w:rFonts w:ascii="Times New Roman" w:hAnsi="Times New Roman" w:cs="Times New Roman"/>
+                <w:sz w:val="24"/>
+                <w:szCs w:val="24"/>
+              </w:rPr>
+              <w:t>Optimizer</w:t>
+            </w:r>
+          </w:p>
+        </w:tc>
+        <w:tc>
+          <w:tcPr>
+            <w:tcW w:w="1080" w:type="dxa"/>
+          </w:tcPr>
+          <w:p>
+            <w:pPr>
+              <w:rPr>
+                <w:rFonts w:ascii="Times New Roman" w:hAnsi="Times New Roman" w:cs="Times New Roman"/>
+                <w:sz w:val="24"/>
+                <w:szCs w:val="24"/>
+              </w:rPr>
+            </w:pPr>
+            <w:r>
+              <w:rPr>
+                <w:rFonts w:ascii="Times New Roman" w:hAnsi="Times New Roman" w:cs="Times New Roman"/>
+                <w:sz w:val="24"/>
+                <w:szCs w:val="24"/>
+              </w:rPr>
+              <w:t>Dropout</w:t>
+            </w:r>
+          </w:p>
+        </w:tc>
+        <w:tc>
+          <w:tcPr>
+            <w:tcW w:w="1080" w:type="dxa"/>
+          </w:tcPr>
+          <w:p>
+            <w:pPr>
+              <w:rPr>
+                <w:rFonts w:ascii="Times New Roman" w:hAnsi="Times New Roman" w:cs="Times New Roman"/>
+                <w:sz w:val="24"/>
+                <w:szCs w:val="24"/>
+              </w:rPr>
+            </w:pPr>
+            <w:r>
+              <w:rPr>
+                <w:rFonts w:ascii="Times New Roman" w:hAnsi="Times New Roman" w:cs="Times New Roman"/>
+                <w:sz w:val="24"/>
+                <w:szCs w:val="24"/>
+              </w:rPr>
+              <w:t>Patience</w:t>
+            </w:r>
+          </w:p>
+        </w:tc>
+        <w:tc>
+          <w:tcPr>
+            <w:tcW w:w="1080" w:type="dxa"/>
+          </w:tcPr>
+          <w:p>
+            <w:pPr>
+              <w:rPr>
+                <w:rFonts w:ascii="Times New Roman" w:hAnsi="Times New Roman" w:cs="Times New Roman"/>
+                <w:sz w:val="24"/>
+                <w:szCs w:val="24"/>
+              </w:rPr>
+            </w:pPr>
+            <w:r>
+              <w:rPr>
+                <w:rFonts w:ascii="Times New Roman" w:hAnsi="Times New Roman" w:cs="Times New Roman"/>
+                <w:sz w:val="24"/>
+                <w:szCs w:val="24"/>
+              </w:rPr>
+              <w:t>TEST</w:t>
+            </w:r>
+          </w:p>
+          <w:p>
+            <w:pPr>
+              <w:rPr>
+                <w:rFonts w:ascii="Times New Roman" w:hAnsi="Times New Roman" w:cs="Times New Roman"/>
+                <w:sz w:val="24"/>
+                <w:szCs w:val="24"/>
+              </w:rPr>
+            </w:pPr>
+            <w:r>
+              <w:rPr>
+                <w:rFonts w:ascii="Times New Roman" w:hAnsi="Times New Roman" w:cs="Times New Roman"/>
+                <w:sz w:val="24"/>
+                <w:szCs w:val="24"/>
+              </w:rPr>
+              <w:t>RMSE</w:t>
+            </w:r>
+          </w:p>
+        </w:tc>
+        <w:tc>
+          <w:tcPr>
+            <w:tcW w:w="1260" w:type="dxa"/>
+          </w:tcPr>
+          <w:p>
+            <w:pPr>
+              <w:rPr>
+                <w:rFonts w:ascii="Times New Roman" w:hAnsi="Times New Roman" w:cs="Times New Roman"/>
+                <w:sz w:val="24"/>
+                <w:szCs w:val="24"/>
+              </w:rPr>
+            </w:pPr>
+            <w:r>
+              <w:rPr>
+                <w:rFonts w:ascii="Times New Roman" w:hAnsi="Times New Roman" w:cs="Times New Roman"/>
+                <w:sz w:val="24"/>
+                <w:szCs w:val="24"/>
+              </w:rPr>
+              <w:t>PREDICT</w:t>
+            </w:r>
+          </w:p>
+          <w:p>
+            <w:pPr>
+              <w:rPr>
+                <w:rFonts w:ascii="Times New Roman" w:hAnsi="Times New Roman" w:cs="Times New Roman"/>
+                <w:sz w:val="24"/>
+                <w:szCs w:val="24"/>
+              </w:rPr>
+            </w:pPr>
+            <w:r>
+              <w:rPr>
+                <w:rFonts w:ascii="Times New Roman" w:hAnsi="Times New Roman" w:cs="Times New Roman"/>
+                <w:sz w:val="24"/>
+                <w:szCs w:val="24"/>
+              </w:rPr>
+              <w:t>RMSE</w:t>
+            </w:r>
+          </w:p>
+        </w:tc>
+      </w:tr>
+      <w:tr>
+        <w:tc>
+          <w:tcPr>
+            <w:tcW w:w="720" w:type="dxa"/>
+          </w:tcPr>
+          <w:p>
+            <w:pPr>
+              <w:rPr>
+                <w:rFonts w:ascii="Times New Roman" w:hAnsi="Times New Roman" w:cs="Times New Roman"/>
+                <w:sz w:val="24"/>
+                <w:szCs w:val="24"/>
+              </w:rPr>
+            </w:pPr>
+            <w:r>
+              <w:rPr>
+                <w:rFonts w:ascii="Times New Roman" w:hAnsi="Times New Roman" w:cs="Times New Roman"/>
+                <w:sz w:val="24"/>
+                <w:szCs w:val="24"/>
+              </w:rPr>
+              <w:t>1</w:t>
+            </w:r>
+          </w:p>
+        </w:tc>
+        <w:tc>
+          <w:tcPr>
+            <w:tcW w:w="1260" w:type="dxa"/>
+          </w:tcPr>
+          <w:p>
+            <w:pPr>
+              <w:rPr>
+                <w:rFonts w:ascii="Times New Roman" w:hAnsi="Times New Roman" w:cs="Times New Roman"/>
+                <w:sz w:val="24"/>
+                <w:szCs w:val="24"/>
+              </w:rPr>
+            </w:pPr>
+            <w:r>
+              <w:rPr>
+                <w:rFonts w:ascii="Times New Roman" w:hAnsi="Times New Roman" w:cs="Times New Roman"/>
+                <w:sz w:val="24"/>
+                <w:szCs w:val="24"/>
+              </w:rPr>
+              <w:t>32</w:t>
+            </w:r>
+          </w:p>
+        </w:tc>
+        <w:tc>
+          <w:tcPr>
+            <w:tcW w:w="990" w:type="dxa"/>
+          </w:tcPr>
+          <w:p>
+            <w:pPr>
+              <w:rPr>
+                <w:rFonts w:ascii="Times New Roman" w:hAnsi="Times New Roman" w:cs="Times New Roman"/>
+                <w:sz w:val="24"/>
+                <w:szCs w:val="24"/>
+              </w:rPr>
+            </w:pPr>
+            <w:r>
+              <w:rPr>
+                <w:rFonts w:ascii="Times New Roman" w:hAnsi="Times New Roman" w:cs="Times New Roman"/>
+                <w:sz w:val="24"/>
+                <w:szCs w:val="24"/>
+              </w:rPr>
+              <w:t>500</w:t>
+            </w:r>
+          </w:p>
+        </w:tc>
+        <w:tc>
+          <w:tcPr>
+            <w:tcW w:w="1170" w:type="dxa"/>
+          </w:tcPr>
+          <w:p>
+            <w:pPr>
+              <w:rPr>
+                <w:rFonts w:ascii="Times New Roman" w:hAnsi="Times New Roman" w:cs="Times New Roman"/>
+                <w:sz w:val="24"/>
+                <w:szCs w:val="24"/>
+              </w:rPr>
+            </w:pPr>
+            <w:r>
+              <w:rPr>
+                <w:rFonts w:ascii="Times New Roman" w:hAnsi="Times New Roman" w:cs="Times New Roman"/>
+                <w:sz w:val="24"/>
+                <w:szCs w:val="24"/>
+              </w:rPr>
+              <w:t>0.0</w:t>
+            </w:r>
+            <w:r>
+              <w:rPr>
+                <w:rFonts w:ascii="Times New Roman" w:hAnsi="Times New Roman" w:cs="Times New Roman"/>
+                <w:sz w:val="24"/>
+                <w:szCs w:val="24"/>
+              </w:rPr>
+              <w:t>1</w:t>
+            </w:r>
+          </w:p>
+        </w:tc>
+        <w:tc>
+          <w:tcPr>
+            <w:tcW w:w="990" w:type="dxa"/>
+          </w:tcPr>
+          <w:p>
+            <w:pPr>
+              <w:rPr>
+                <w:rFonts w:ascii="Times New Roman" w:hAnsi="Times New Roman" w:cs="Times New Roman"/>
+                <w:sz w:val="24"/>
+                <w:szCs w:val="24"/>
+              </w:rPr>
+            </w:pPr>
+            <w:r>
+              <w:rPr>
+                <w:rFonts w:ascii="Times New Roman" w:hAnsi="Times New Roman" w:cs="Times New Roman"/>
+                <w:sz w:val="24"/>
+                <w:szCs w:val="24"/>
+              </w:rPr>
+              <w:t>4</w:t>
+            </w:r>
+            <w:r>
+              <w:rPr>
+                <w:rFonts w:ascii="Times New Roman" w:hAnsi="Times New Roman" w:cs="Times New Roman"/>
+                <w:sz w:val="24"/>
+                <w:szCs w:val="24"/>
+              </w:rPr>
+              <w:t xml:space="preserve"> + 5 Dense</w:t>
+            </w:r>
+          </w:p>
+        </w:tc>
+        <w:tc>
+          <w:tcPr>
+            <w:tcW w:w="900" w:type="dxa"/>
+          </w:tcPr>
+          <w:p>
+            <w:pPr>
+              <w:rPr>
+                <w:rFonts w:ascii="Times New Roman" w:hAnsi="Times New Roman" w:cs="Times New Roman"/>
+                <w:sz w:val="24"/>
+                <w:szCs w:val="24"/>
+              </w:rPr>
+            </w:pPr>
+            <w:r>
+              <w:rPr>
+                <w:rFonts w:ascii="Times New Roman" w:hAnsi="Times New Roman" w:cs="Times New Roman"/>
+                <w:sz w:val="24"/>
+                <w:szCs w:val="24"/>
+              </w:rPr>
+              <w:t>500</w:t>
+            </w:r>
+          </w:p>
+        </w:tc>
+        <w:tc>
+          <w:tcPr>
+            <w:tcW w:w="1260" w:type="dxa"/>
+          </w:tcPr>
+          <w:p>
+            <w:pPr>
+              <w:rPr>
+                <w:rFonts w:ascii="Times New Roman" w:hAnsi="Times New Roman" w:cs="Times New Roman"/>
+                <w:sz w:val="24"/>
+                <w:szCs w:val="24"/>
+              </w:rPr>
+            </w:pPr>
+            <w:r>
+              <w:rPr>
+                <w:rFonts w:ascii="Times New Roman" w:hAnsi="Times New Roman" w:cs="Times New Roman"/>
+                <w:sz w:val="24"/>
+                <w:szCs w:val="24"/>
+              </w:rPr>
+              <w:t>Adam</w:t>
+            </w:r>
+          </w:p>
+        </w:tc>
+        <w:tc>
+          <w:tcPr>
+            <w:tcW w:w="1080" w:type="dxa"/>
+          </w:tcPr>
+          <w:p>
+            <w:pPr>
+              <w:rPr>
+                <w:rFonts w:ascii="Times New Roman" w:hAnsi="Times New Roman" w:cs="Times New Roman"/>
+                <w:sz w:val="24"/>
+                <w:szCs w:val="24"/>
+              </w:rPr>
+            </w:pPr>
+            <w:r>
+              <w:rPr>
+                <w:rFonts w:ascii="Times New Roman" w:hAnsi="Times New Roman" w:cs="Times New Roman"/>
+                <w:sz w:val="24"/>
+                <w:szCs w:val="24"/>
+              </w:rPr>
+              <w:t>0.5</w:t>
+            </w:r>
+          </w:p>
+        </w:tc>
+        <w:tc>
+          <w:tcPr>
+            <w:tcW w:w="1080" w:type="dxa"/>
+          </w:tcPr>
+          <w:p>
+            <w:pPr>
+              <w:rPr>
+                <w:rFonts w:ascii="Times New Roman" w:hAnsi="Times New Roman" w:cs="Times New Roman"/>
+                <w:sz w:val="24"/>
+                <w:szCs w:val="24"/>
+              </w:rPr>
+            </w:pPr>
+            <w:r>
+              <w:rPr>
+                <w:rFonts w:ascii="Times New Roman" w:hAnsi="Times New Roman" w:cs="Times New Roman"/>
+                <w:sz w:val="24"/>
+                <w:szCs w:val="24"/>
+              </w:rPr>
+              <w:t>50</w:t>
+            </w:r>
+          </w:p>
+        </w:tc>
+        <w:tc>
+          <w:tcPr>
+            <w:tcW w:w="1080" w:type="dxa"/>
+          </w:tcPr>
+          <w:p>
+            <w:pPr>
+              <w:rPr>
+                <w:rFonts w:ascii="Times New Roman" w:hAnsi="Times New Roman" w:cs="Times New Roman"/>
+                <w:sz w:val="24"/>
+                <w:szCs w:val="24"/>
+              </w:rPr>
+            </w:pPr>
+            <w:r>
+              <w:rPr>
+                <w:rFonts w:ascii="Times New Roman" w:hAnsi="Times New Roman" w:cs="Times New Roman"/>
+                <w:sz w:val="24"/>
+                <w:szCs w:val="24"/>
+              </w:rPr>
+              <w:t>34.45</w:t>
+            </w:r>
+          </w:p>
+        </w:tc>
+        <w:tc>
+          <w:tcPr>
+            <w:tcW w:w="1260" w:type="dxa"/>
+          </w:tcPr>
+          <w:p>
+            <w:pPr>
+              <w:rPr>
+                <w:rFonts w:ascii="Times New Roman" w:hAnsi="Times New Roman" w:cs="Times New Roman"/>
+                <w:sz w:val="24"/>
+                <w:szCs w:val="24"/>
+              </w:rPr>
+            </w:pPr>
+            <w:r>
+              <w:rPr>
+                <w:rFonts w:ascii="Times New Roman" w:hAnsi="Times New Roman" w:cs="Times New Roman"/>
+                <w:sz w:val="24"/>
+                <w:szCs w:val="24"/>
+              </w:rPr>
+              <w:t>20.48</w:t>
+            </w:r>
+          </w:p>
+        </w:tc>
+      </w:tr>
+      <w:tr>
+        <w:tc>
+          <w:tcPr>
+            <w:tcW w:w="720" w:type="dxa"/>
+          </w:tcPr>
+          <w:p>
+            <w:pPr>
+              <w:rPr>
+                <w:rFonts w:ascii="Times New Roman" w:hAnsi="Times New Roman" w:cs="Times New Roman"/>
+                <w:sz w:val="24"/>
+                <w:szCs w:val="24"/>
+              </w:rPr>
+            </w:pPr>
+            <w:r>
+              <w:rPr>
+                <w:rFonts w:ascii="Times New Roman" w:hAnsi="Times New Roman" w:cs="Times New Roman"/>
+                <w:sz w:val="24"/>
+                <w:szCs w:val="24"/>
+              </w:rPr>
+              <w:t>2</w:t>
+            </w:r>
+          </w:p>
+        </w:tc>
+        <w:tc>
+          <w:tcPr>
+            <w:tcW w:w="1260" w:type="dxa"/>
+          </w:tcPr>
+          <w:p>
+            <w:pPr>
+              <w:rPr>
+                <w:rFonts w:ascii="Times New Roman" w:hAnsi="Times New Roman" w:cs="Times New Roman"/>
+                <w:sz w:val="24"/>
+                <w:szCs w:val="24"/>
+              </w:rPr>
+            </w:pPr>
+            <w:r>
+              <w:rPr>
+                <w:rFonts w:ascii="Times New Roman" w:hAnsi="Times New Roman" w:cs="Times New Roman"/>
+                <w:sz w:val="24"/>
+                <w:szCs w:val="24"/>
+              </w:rPr>
+              <w:t>32</w:t>
+            </w:r>
+          </w:p>
+        </w:tc>
+        <w:tc>
+          <w:tcPr>
+            <w:tcW w:w="990" w:type="dxa"/>
+          </w:tcPr>
+          <w:p>
+            <w:pPr>
+              <w:rPr>
+                <w:rFonts w:ascii="Times New Roman" w:hAnsi="Times New Roman" w:cs="Times New Roman"/>
+                <w:sz w:val="24"/>
+                <w:szCs w:val="24"/>
+              </w:rPr>
+            </w:pPr>
+            <w:r>
+              <w:rPr>
+                <w:rFonts w:ascii="Times New Roman" w:hAnsi="Times New Roman" w:cs="Times New Roman"/>
+                <w:sz w:val="24"/>
+                <w:szCs w:val="24"/>
+              </w:rPr>
+              <w:t>5</w:t>
+            </w:r>
+            <w:r>
+              <w:rPr>
+                <w:rFonts w:ascii="Times New Roman" w:hAnsi="Times New Roman" w:cs="Times New Roman"/>
+                <w:sz w:val="24"/>
+                <w:szCs w:val="24"/>
+              </w:rPr>
+              <w:t>00</w:t>
+            </w:r>
+          </w:p>
+        </w:tc>
+        <w:tc>
+          <w:tcPr>
+            <w:tcW w:w="1170" w:type="dxa"/>
+          </w:tcPr>
+          <w:p>
+            <w:pPr>
+              <w:rPr>
+                <w:rFonts w:ascii="Times New Roman" w:hAnsi="Times New Roman" w:cs="Times New Roman"/>
+                <w:sz w:val="24"/>
+                <w:szCs w:val="24"/>
+              </w:rPr>
+            </w:pPr>
+            <w:r>
+              <w:rPr>
+                <w:rFonts w:ascii="Times New Roman" w:hAnsi="Times New Roman" w:cs="Times New Roman"/>
+                <w:sz w:val="24"/>
+                <w:szCs w:val="24"/>
+              </w:rPr>
+              <w:t>0.01</w:t>
+            </w:r>
+          </w:p>
+        </w:tc>
+        <w:tc>
+          <w:tcPr>
+            <w:tcW w:w="990" w:type="dxa"/>
+          </w:tcPr>
+          <w:p>
+            <w:pPr>
+              <w:rPr>
+                <w:rFonts w:ascii="Times New Roman" w:hAnsi="Times New Roman" w:cs="Times New Roman"/>
+                <w:sz w:val="24"/>
+                <w:szCs w:val="24"/>
+              </w:rPr>
+            </w:pPr>
+            <w:r>
+              <w:rPr>
+                <w:rFonts w:ascii="Times New Roman" w:hAnsi="Times New Roman" w:cs="Times New Roman"/>
+                <w:sz w:val="24"/>
+                <w:szCs w:val="24"/>
+              </w:rPr>
+              <w:t>4</w:t>
+            </w:r>
+            <w:r>
+              <w:rPr>
+                <w:rFonts w:ascii="Times New Roman" w:hAnsi="Times New Roman" w:cs="Times New Roman"/>
+                <w:sz w:val="24"/>
+                <w:szCs w:val="24"/>
+              </w:rPr>
+              <w:t xml:space="preserve"> + 3 Dense</w:t>
+            </w:r>
+          </w:p>
+        </w:tc>
+        <w:tc>
+          <w:tcPr>
+            <w:tcW w:w="900" w:type="dxa"/>
+          </w:tcPr>
+          <w:p>
+            <w:pPr>
+              <w:rPr>
+                <w:rFonts w:ascii="Times New Roman" w:hAnsi="Times New Roman" w:cs="Times New Roman"/>
+                <w:sz w:val="24"/>
+                <w:szCs w:val="24"/>
+              </w:rPr>
+            </w:pPr>
+            <w:r>
+              <w:rPr>
+                <w:rFonts w:ascii="Times New Roman" w:hAnsi="Times New Roman" w:cs="Times New Roman"/>
+                <w:sz w:val="24"/>
+                <w:szCs w:val="24"/>
+              </w:rPr>
+              <w:t>3</w:t>
+            </w:r>
+            <w:r>
+              <w:rPr>
+                <w:rFonts w:ascii="Times New Roman" w:hAnsi="Times New Roman" w:cs="Times New Roman"/>
+                <w:sz w:val="24"/>
+                <w:szCs w:val="24"/>
+              </w:rPr>
+              <w:t>0</w:t>
+            </w:r>
+            <w:r>
+              <w:rPr>
+                <w:rFonts w:ascii="Times New Roman" w:hAnsi="Times New Roman" w:cs="Times New Roman"/>
+                <w:sz w:val="24"/>
+                <w:szCs w:val="24"/>
+              </w:rPr>
+              <w:t>0</w:t>
+            </w:r>
+          </w:p>
+        </w:tc>
+        <w:tc>
+          <w:tcPr>
+            <w:tcW w:w="1260" w:type="dxa"/>
+          </w:tcPr>
+          <w:p>
+            <w:pPr>
+              <w:rPr>
+                <w:rFonts w:ascii="Times New Roman" w:hAnsi="Times New Roman" w:cs="Times New Roman"/>
+                <w:sz w:val="24"/>
+                <w:szCs w:val="24"/>
+              </w:rPr>
+            </w:pPr>
+            <w:r>
+              <w:rPr>
+                <w:rFonts w:ascii="Times New Roman" w:hAnsi="Times New Roman" w:cs="Times New Roman"/>
+                <w:sz w:val="24"/>
+                <w:szCs w:val="24"/>
+              </w:rPr>
+              <w:t>SGD</w:t>
+            </w:r>
+          </w:p>
+        </w:tc>
+        <w:tc>
+          <w:tcPr>
+            <w:tcW w:w="1080" w:type="dxa"/>
+          </w:tcPr>
+          <w:p>
+            <w:pPr>
+              <w:rPr>
+                <w:rFonts w:ascii="Times New Roman" w:hAnsi="Times New Roman" w:cs="Times New Roman"/>
+                <w:sz w:val="24"/>
+                <w:szCs w:val="24"/>
+              </w:rPr>
+            </w:pPr>
+            <w:r>
+              <w:rPr>
+                <w:rFonts w:ascii="Times New Roman" w:hAnsi="Times New Roman" w:cs="Times New Roman"/>
+                <w:sz w:val="24"/>
+                <w:szCs w:val="24"/>
+              </w:rPr>
+              <w:t>0.5</w:t>
+            </w:r>
+          </w:p>
+        </w:tc>
+        <w:tc>
+          <w:tcPr>
+            <w:tcW w:w="1080" w:type="dxa"/>
+          </w:tcPr>
+          <w:p>
+            <w:pPr>
+              <w:rPr>
+                <w:rFonts w:ascii="Times New Roman" w:hAnsi="Times New Roman" w:cs="Times New Roman"/>
+                <w:sz w:val="24"/>
+                <w:szCs w:val="24"/>
+              </w:rPr>
+            </w:pPr>
+            <w:r>
+              <w:rPr>
+                <w:rFonts w:ascii="Times New Roman" w:hAnsi="Times New Roman" w:cs="Times New Roman"/>
+                <w:sz w:val="24"/>
+                <w:szCs w:val="24"/>
+              </w:rPr>
+              <w:t>50</w:t>
+            </w:r>
+          </w:p>
+        </w:tc>
+        <w:tc>
+          <w:tcPr>
+            <w:tcW w:w="1080" w:type="dxa"/>
+          </w:tcPr>
+          <w:p>
+            <w:pPr>
+              <w:rPr>
+                <w:rFonts w:ascii="Times New Roman" w:hAnsi="Times New Roman" w:cs="Times New Roman"/>
+                <w:sz w:val="24"/>
+                <w:szCs w:val="24"/>
+              </w:rPr>
+            </w:pPr>
+            <w:r>
+              <w:rPr>
+                <w:rFonts w:ascii="Times New Roman" w:hAnsi="Times New Roman" w:cs="Times New Roman"/>
+                <w:sz w:val="24"/>
+                <w:szCs w:val="24"/>
+              </w:rPr>
+              <w:t>43.22</w:t>
+            </w:r>
+          </w:p>
+        </w:tc>
+        <w:tc>
+          <w:tcPr>
+            <w:tcW w:w="1260" w:type="dxa"/>
+          </w:tcPr>
+          <w:p>
+            <w:pPr>
+              <w:rPr>
+                <w:rFonts w:ascii="Times New Roman" w:hAnsi="Times New Roman" w:cs="Times New Roman"/>
+                <w:sz w:val="24"/>
+                <w:szCs w:val="24"/>
+              </w:rPr>
+            </w:pPr>
+            <w:r>
+              <w:rPr>
+                <w:rFonts w:ascii="Times New Roman" w:hAnsi="Times New Roman" w:cs="Times New Roman"/>
+                <w:sz w:val="24"/>
+                <w:szCs w:val="24"/>
+              </w:rPr>
+              <w:t>25.22</w:t>
+            </w:r>
+          </w:p>
+        </w:tc>
+      </w:tr>
+      <w:tr>
+        <w:tc>
+          <w:tcPr>
+            <w:tcW w:w="720" w:type="dxa"/>
+          </w:tcPr>
+          <w:p>
+            <w:pPr>
+              <w:rPr>
+                <w:rFonts w:ascii="Times New Roman" w:hAnsi="Times New Roman" w:cs="Times New Roman"/>
+                <w:sz w:val="24"/>
+                <w:szCs w:val="24"/>
+              </w:rPr>
+            </w:pPr>
+            <w:r>
+              <w:rPr>
+                <w:rFonts w:ascii="Times New Roman" w:hAnsi="Times New Roman" w:cs="Times New Roman"/>
+                <w:sz w:val="24"/>
+                <w:szCs w:val="24"/>
+              </w:rPr>
+              <w:t>3</w:t>
+            </w:r>
+          </w:p>
+        </w:tc>
+        <w:tc>
+          <w:tcPr>
+            <w:tcW w:w="1260" w:type="dxa"/>
+          </w:tcPr>
+          <w:p>
+            <w:pPr>
+              <w:rPr>
+                <w:rFonts w:ascii="Times New Roman" w:hAnsi="Times New Roman" w:cs="Times New Roman"/>
+                <w:sz w:val="24"/>
+                <w:szCs w:val="24"/>
+              </w:rPr>
+            </w:pPr>
+            <w:r>
+              <w:rPr>
+                <w:rFonts w:ascii="Times New Roman" w:hAnsi="Times New Roman" w:cs="Times New Roman"/>
+                <w:sz w:val="24"/>
+                <w:szCs w:val="24"/>
+              </w:rPr>
+              <w:t>32</w:t>
+            </w:r>
+          </w:p>
+        </w:tc>
+        <w:tc>
+          <w:tcPr>
+            <w:tcW w:w="990" w:type="dxa"/>
+          </w:tcPr>
+          <w:p>
+            <w:pPr>
+              <w:rPr>
+                <w:rFonts w:ascii="Times New Roman" w:hAnsi="Times New Roman" w:cs="Times New Roman"/>
+                <w:sz w:val="24"/>
+                <w:szCs w:val="24"/>
+              </w:rPr>
+            </w:pPr>
+            <w:r>
+              <w:rPr>
+                <w:rFonts w:ascii="Times New Roman" w:hAnsi="Times New Roman" w:cs="Times New Roman"/>
+                <w:sz w:val="24"/>
+                <w:szCs w:val="24"/>
+              </w:rPr>
+              <w:t>500(59)</w:t>
+            </w:r>
+          </w:p>
+        </w:tc>
+        <w:tc>
+          <w:tcPr>
+            <w:tcW w:w="1170" w:type="dxa"/>
+          </w:tcPr>
+          <w:p>
+            <w:pPr>
+              <w:rPr>
+                <w:rFonts w:ascii="Times New Roman" w:hAnsi="Times New Roman" w:cs="Times New Roman"/>
+                <w:sz w:val="24"/>
+                <w:szCs w:val="24"/>
+              </w:rPr>
+            </w:pPr>
+            <w:r>
+              <w:rPr>
+                <w:rFonts w:ascii="Times New Roman" w:hAnsi="Times New Roman" w:cs="Times New Roman"/>
+                <w:sz w:val="24"/>
+                <w:szCs w:val="24"/>
+              </w:rPr>
+              <w:t>0.001</w:t>
+            </w:r>
+          </w:p>
+        </w:tc>
+        <w:tc>
+          <w:tcPr>
+            <w:tcW w:w="990" w:type="dxa"/>
+          </w:tcPr>
+          <w:p>
+            <w:pPr>
+              <w:rPr>
+                <w:rFonts w:ascii="Times New Roman" w:hAnsi="Times New Roman" w:cs="Times New Roman"/>
+                <w:sz w:val="24"/>
+                <w:szCs w:val="24"/>
+              </w:rPr>
+            </w:pPr>
+            <w:r>
+              <w:rPr>
+                <w:rFonts w:ascii="Times New Roman" w:hAnsi="Times New Roman" w:cs="Times New Roman"/>
+                <w:sz w:val="24"/>
+                <w:szCs w:val="24"/>
+              </w:rPr>
+              <w:t>4</w:t>
+            </w:r>
+            <w:r>
+              <w:rPr>
+                <w:rFonts w:ascii="Times New Roman" w:hAnsi="Times New Roman" w:cs="Times New Roman"/>
+                <w:sz w:val="24"/>
+                <w:szCs w:val="24"/>
+              </w:rPr>
+              <w:t xml:space="preserve"> +  5 Dense</w:t>
+            </w:r>
+          </w:p>
+        </w:tc>
+        <w:tc>
+          <w:tcPr>
+            <w:tcW w:w="900" w:type="dxa"/>
+          </w:tcPr>
+          <w:p>
+            <w:pPr>
+              <w:rPr>
+                <w:rFonts w:ascii="Times New Roman" w:hAnsi="Times New Roman" w:cs="Times New Roman"/>
+                <w:sz w:val="24"/>
+                <w:szCs w:val="24"/>
+              </w:rPr>
+            </w:pPr>
+            <w:r>
+              <w:rPr>
+                <w:rFonts w:ascii="Times New Roman" w:hAnsi="Times New Roman" w:cs="Times New Roman"/>
+                <w:sz w:val="24"/>
+                <w:szCs w:val="24"/>
+              </w:rPr>
+              <w:t>200</w:t>
+            </w:r>
+          </w:p>
+        </w:tc>
+        <w:tc>
+          <w:tcPr>
+            <w:tcW w:w="1260" w:type="dxa"/>
+          </w:tcPr>
+          <w:p>
+            <w:pPr>
+              <w:rPr>
+                <w:rFonts w:ascii="Times New Roman" w:hAnsi="Times New Roman" w:cs="Times New Roman"/>
+                <w:sz w:val="24"/>
+                <w:szCs w:val="24"/>
+              </w:rPr>
+            </w:pPr>
+            <w:r>
+              <w:rPr>
+                <w:rFonts w:ascii="Times New Roman" w:hAnsi="Times New Roman" w:cs="Times New Roman"/>
+                <w:sz w:val="24"/>
+                <w:szCs w:val="24"/>
+              </w:rPr>
+              <w:t>Adam</w:t>
+            </w:r>
+          </w:p>
+        </w:tc>
+        <w:tc>
+          <w:tcPr>
+            <w:tcW w:w="1080" w:type="dxa"/>
+          </w:tcPr>
+          <w:p>
+            <w:pPr>
+              <w:rPr>
+                <w:rFonts w:ascii="Times New Roman" w:hAnsi="Times New Roman" w:cs="Times New Roman"/>
+                <w:sz w:val="24"/>
+                <w:szCs w:val="24"/>
+              </w:rPr>
+            </w:pPr>
+            <w:r>
+              <w:rPr>
+                <w:rFonts w:ascii="Times New Roman" w:hAnsi="Times New Roman" w:cs="Times New Roman"/>
+                <w:sz w:val="24"/>
+                <w:szCs w:val="24"/>
+              </w:rPr>
+              <w:t>0.5</w:t>
+            </w:r>
+          </w:p>
+        </w:tc>
+        <w:tc>
+          <w:tcPr>
+            <w:tcW w:w="1080" w:type="dxa"/>
+          </w:tcPr>
+          <w:p>
+            <w:pPr>
+              <w:rPr>
+                <w:rFonts w:ascii="Times New Roman" w:hAnsi="Times New Roman" w:cs="Times New Roman"/>
+                <w:sz w:val="24"/>
+                <w:szCs w:val="24"/>
+              </w:rPr>
+            </w:pPr>
+            <w:r>
+              <w:rPr>
+                <w:rFonts w:ascii="Times New Roman" w:hAnsi="Times New Roman" w:cs="Times New Roman"/>
+                <w:sz w:val="24"/>
+                <w:szCs w:val="24"/>
+              </w:rPr>
+              <w:t>30</w:t>
+            </w:r>
+          </w:p>
+        </w:tc>
+        <w:tc>
+          <w:tcPr>
+            <w:tcW w:w="1080" w:type="dxa"/>
+          </w:tcPr>
+          <w:p>
+            <w:pPr>
+              <w:rPr>
+                <w:rFonts w:ascii="Times New Roman" w:hAnsi="Times New Roman" w:cs="Times New Roman"/>
+                <w:sz w:val="24"/>
+                <w:szCs w:val="24"/>
+              </w:rPr>
+            </w:pPr>
+            <w:r>
+              <w:rPr>
+                <w:rFonts w:ascii="Times New Roman" w:hAnsi="Times New Roman" w:cs="Times New Roman"/>
+                <w:sz w:val="24"/>
+                <w:szCs w:val="24"/>
+              </w:rPr>
+              <w:t>33.53</w:t>
+            </w:r>
+          </w:p>
+        </w:tc>
+        <w:tc>
+          <w:tcPr>
+            <w:tcW w:w="1260" w:type="dxa"/>
+          </w:tcPr>
+          <w:p>
+            <w:pPr>
+              <w:rPr>
+                <w:rFonts w:ascii="Times New Roman" w:hAnsi="Times New Roman" w:cs="Times New Roman"/>
+                <w:sz w:val="24"/>
+                <w:szCs w:val="24"/>
+              </w:rPr>
+            </w:pPr>
+            <w:r>
+              <w:rPr>
+                <w:rFonts w:ascii="Times New Roman" w:hAnsi="Times New Roman" w:cs="Times New Roman"/>
+                <w:sz w:val="24"/>
+                <w:szCs w:val="24"/>
+              </w:rPr>
+              <w:t>19.76</w:t>
+            </w:r>
+          </w:p>
+        </w:tc>
+      </w:tr>
+      <w:tr>
+        <w:tc>
+          <w:tcPr>
+            <w:tcW w:w="720" w:type="dxa"/>
+          </w:tcPr>
+          <w:p>
+            <w:pPr>
+              <w:rPr>
+                <w:rFonts w:ascii="Times New Roman" w:hAnsi="Times New Roman" w:cs="Times New Roman"/>
+                <w:sz w:val="24"/>
+                <w:szCs w:val="24"/>
+              </w:rPr>
+            </w:pPr>
+            <w:r>
+              <w:rPr>
+                <w:rFonts w:ascii="Times New Roman" w:hAnsi="Times New Roman" w:cs="Times New Roman"/>
+                <w:sz w:val="24"/>
+                <w:szCs w:val="24"/>
+              </w:rPr>
+              <w:t>4</w:t>
+            </w:r>
+          </w:p>
+        </w:tc>
+        <w:tc>
+          <w:tcPr>
+            <w:tcW w:w="1260" w:type="dxa"/>
+          </w:tcPr>
+          <w:p>
+            <w:pPr>
+              <w:rPr>
+                <w:rFonts w:ascii="Times New Roman" w:hAnsi="Times New Roman" w:cs="Times New Roman"/>
+                <w:sz w:val="24"/>
+                <w:szCs w:val="24"/>
+              </w:rPr>
+            </w:pPr>
+            <w:r>
+              <w:rPr>
+                <w:rFonts w:ascii="Times New Roman" w:hAnsi="Times New Roman" w:cs="Times New Roman"/>
+                <w:sz w:val="24"/>
+                <w:szCs w:val="24"/>
+              </w:rPr>
+              <w:t>32</w:t>
+            </w:r>
+          </w:p>
+        </w:tc>
+        <w:tc>
+          <w:tcPr>
+            <w:tcW w:w="990" w:type="dxa"/>
+          </w:tcPr>
+          <w:p>
+            <w:pPr>
+              <w:rPr>
+                <w:rFonts w:ascii="Times New Roman" w:hAnsi="Times New Roman" w:cs="Times New Roman"/>
+                <w:sz w:val="24"/>
+                <w:szCs w:val="24"/>
+              </w:rPr>
+            </w:pPr>
+            <w:r>
+              <w:rPr>
+                <w:rFonts w:ascii="Times New Roman" w:hAnsi="Times New Roman" w:cs="Times New Roman"/>
+                <w:sz w:val="24"/>
+                <w:szCs w:val="24"/>
+              </w:rPr>
+              <w:t>5</w:t>
+            </w:r>
+            <w:r>
+              <w:rPr>
+                <w:rFonts w:ascii="Times New Roman" w:hAnsi="Times New Roman" w:cs="Times New Roman"/>
+                <w:sz w:val="24"/>
+                <w:szCs w:val="24"/>
+              </w:rPr>
+              <w:t>00</w:t>
+            </w:r>
+            <w:r>
+              <w:rPr>
+                <w:rFonts w:ascii="Times New Roman" w:hAnsi="Times New Roman" w:cs="Times New Roman"/>
+                <w:sz w:val="24"/>
+                <w:szCs w:val="24"/>
+              </w:rPr>
+              <w:t xml:space="preserve"> (78)</w:t>
+            </w:r>
+          </w:p>
+        </w:tc>
+        <w:tc>
+          <w:tcPr>
+            <w:tcW w:w="1170" w:type="dxa"/>
+          </w:tcPr>
+          <w:p>
+            <w:pPr>
+              <w:rPr>
+                <w:rFonts w:ascii="Times New Roman" w:hAnsi="Times New Roman" w:cs="Times New Roman"/>
+                <w:sz w:val="24"/>
+                <w:szCs w:val="24"/>
+              </w:rPr>
+            </w:pPr>
+            <w:r>
+              <w:rPr>
+                <w:rFonts w:ascii="Times New Roman" w:hAnsi="Times New Roman" w:cs="Times New Roman"/>
+                <w:sz w:val="24"/>
+                <w:szCs w:val="24"/>
+              </w:rPr>
+              <w:t>0.001</w:t>
+            </w:r>
+          </w:p>
+        </w:tc>
+        <w:tc>
+          <w:tcPr>
+            <w:tcW w:w="990" w:type="dxa"/>
+          </w:tcPr>
+          <w:p>
+            <w:pPr>
+              <w:rPr>
+                <w:rFonts w:ascii="Times New Roman" w:hAnsi="Times New Roman" w:cs="Times New Roman"/>
+                <w:sz w:val="24"/>
+                <w:szCs w:val="24"/>
+              </w:rPr>
+            </w:pPr>
+            <w:r>
+              <w:rPr>
+                <w:rFonts w:ascii="Times New Roman" w:hAnsi="Times New Roman" w:cs="Times New Roman"/>
+                <w:sz w:val="24"/>
+                <w:szCs w:val="24"/>
+              </w:rPr>
+              <w:t>4</w:t>
+            </w:r>
+            <w:r>
+              <w:rPr>
+                <w:rFonts w:ascii="Times New Roman" w:hAnsi="Times New Roman" w:cs="Times New Roman"/>
+                <w:sz w:val="24"/>
+                <w:szCs w:val="24"/>
+              </w:rPr>
+              <w:t xml:space="preserve"> + 5 Dense</w:t>
+            </w:r>
+          </w:p>
+        </w:tc>
+        <w:tc>
+          <w:tcPr>
+            <w:tcW w:w="900" w:type="dxa"/>
+          </w:tcPr>
+          <w:p>
+            <w:pPr>
+              <w:rPr>
+                <w:rFonts w:ascii="Times New Roman" w:hAnsi="Times New Roman" w:cs="Times New Roman"/>
+                <w:sz w:val="24"/>
+                <w:szCs w:val="24"/>
+              </w:rPr>
+            </w:pPr>
+            <w:r>
+              <w:rPr>
+                <w:rFonts w:ascii="Times New Roman" w:hAnsi="Times New Roman" w:cs="Times New Roman"/>
+                <w:sz w:val="24"/>
+                <w:szCs w:val="24"/>
+              </w:rPr>
+              <w:t>350</w:t>
+            </w:r>
+          </w:p>
+        </w:tc>
+        <w:tc>
+          <w:tcPr>
+            <w:tcW w:w="1260" w:type="dxa"/>
+          </w:tcPr>
+          <w:p>
+            <w:pPr>
+              <w:rPr>
+                <w:rFonts w:ascii="Times New Roman" w:hAnsi="Times New Roman" w:cs="Times New Roman"/>
+                <w:sz w:val="24"/>
+                <w:szCs w:val="24"/>
+              </w:rPr>
+            </w:pPr>
+            <w:r>
+              <w:rPr>
+                <w:rFonts w:ascii="Times New Roman" w:hAnsi="Times New Roman" w:cs="Times New Roman"/>
+                <w:sz w:val="24"/>
+                <w:szCs w:val="24"/>
+              </w:rPr>
+              <w:t>Adam</w:t>
+            </w:r>
+          </w:p>
+        </w:tc>
+        <w:tc>
+          <w:tcPr>
+            <w:tcW w:w="1080" w:type="dxa"/>
+          </w:tcPr>
+          <w:p>
+            <w:pPr>
+              <w:rPr>
+                <w:rFonts w:ascii="Times New Roman" w:hAnsi="Times New Roman" w:cs="Times New Roman"/>
+                <w:sz w:val="24"/>
+                <w:szCs w:val="24"/>
+              </w:rPr>
+            </w:pPr>
+            <w:r>
+              <w:rPr>
+                <w:rFonts w:ascii="Times New Roman" w:hAnsi="Times New Roman" w:cs="Times New Roman"/>
+                <w:sz w:val="24"/>
+                <w:szCs w:val="24"/>
+              </w:rPr>
+              <w:t>0.5</w:t>
+            </w:r>
+          </w:p>
+        </w:tc>
+        <w:tc>
+          <w:tcPr>
+            <w:tcW w:w="1080" w:type="dxa"/>
+          </w:tcPr>
+          <w:p>
+            <w:pPr>
+              <w:rPr>
+                <w:rFonts w:ascii="Times New Roman" w:hAnsi="Times New Roman" w:cs="Times New Roman"/>
+                <w:sz w:val="24"/>
+                <w:szCs w:val="24"/>
+              </w:rPr>
+            </w:pPr>
+            <w:r>
+              <w:rPr>
+                <w:rFonts w:ascii="Times New Roman" w:hAnsi="Times New Roman" w:cs="Times New Roman"/>
+                <w:sz w:val="24"/>
+                <w:szCs w:val="24"/>
+              </w:rPr>
+              <w:t>30</w:t>
+            </w:r>
+          </w:p>
+        </w:tc>
+        <w:tc>
+          <w:tcPr>
+            <w:tcW w:w="1080" w:type="dxa"/>
+          </w:tcPr>
+          <w:p>
+            <w:pPr>
+              <w:rPr>
+                <w:rFonts w:ascii="Times New Roman" w:hAnsi="Times New Roman" w:cs="Times New Roman"/>
+                <w:sz w:val="24"/>
+                <w:szCs w:val="24"/>
+              </w:rPr>
+            </w:pPr>
+            <w:r>
+              <w:rPr>
+                <w:rFonts w:ascii="Times New Roman" w:hAnsi="Times New Roman" w:cs="Times New Roman"/>
+                <w:sz w:val="24"/>
+                <w:szCs w:val="24"/>
+              </w:rPr>
+              <w:t>35.25</w:t>
+            </w:r>
+          </w:p>
+        </w:tc>
+        <w:tc>
+          <w:tcPr>
+            <w:tcW w:w="1260" w:type="dxa"/>
+          </w:tcPr>
+          <w:p>
+            <w:pPr>
+              <w:rPr>
+                <w:rFonts w:ascii="Times New Roman" w:hAnsi="Times New Roman" w:cs="Times New Roman"/>
+                <w:sz w:val="24"/>
+                <w:szCs w:val="24"/>
+              </w:rPr>
+            </w:pPr>
+            <w:r>
+              <w:rPr>
+                <w:rFonts w:ascii="Times New Roman" w:hAnsi="Times New Roman" w:cs="Times New Roman"/>
+                <w:sz w:val="24"/>
+                <w:szCs w:val="24"/>
+              </w:rPr>
+              <w:t>20.36</w:t>
+            </w:r>
+          </w:p>
+        </w:tc>
+      </w:tr>
+    </w:tbl>
+    <w:p>
+      <w:pPr>
+        <w:rPr>
+          <w:rFonts w:ascii="Times New Roman" w:hAnsi="Times New Roman" w:cs="Times New Roman"/>
+          <w:b/>
+          <w:bCs/>
+          <w:sz w:val="36"/>
+          <w:szCs w:val="36"/>
+        </w:rPr>
+      </w:pPr>
     </w:p>
     <w:sectPr>
       <w:pgSz w:w="12240" w:h="15840"/>

</xml_diff>